<commit_message>
Updated referencing Signed-off-by: BmcphersonRMIT <s3921902@student.rmit.edu.au>
</commit_message>
<xml_diff>
--- a/IT Technologies file/Cybersecurity IT Technology - Blockchain-based PKI _Final.docx
+++ b/IT Technologies file/Cybersecurity IT Technology - Blockchain-based PKI _Final.docx
@@ -2,7 +2,14 @@
 <file path=word/document.xml><?xml version="1.0" encoding="utf-8"?>
 <w:document xmlns:wpc="http://schemas.microsoft.com/office/word/2010/wordprocessingCanvas" xmlns:cx="http://schemas.microsoft.com/office/drawing/2014/chartex" xmlns:cx1="http://schemas.microsoft.com/office/drawing/2015/9/8/chartex" xmlns:cx2="http://schemas.microsoft.com/office/drawing/2015/10/21/chartex" xmlns:cx3="http://schemas.microsoft.com/office/drawing/2016/5/9/chartex" xmlns:cx4="http://schemas.microsoft.com/office/drawing/2016/5/10/chartex" xmlns:cx5="http://schemas.microsoft.com/office/drawing/2016/5/11/chartex" xmlns:cx6="http://schemas.microsoft.com/office/drawing/2016/5/12/chartex" xmlns:cx7="http://schemas.microsoft.com/office/drawing/2016/5/13/chartex" xmlns:cx8="http://schemas.microsoft.com/office/drawing/2016/5/14/chartex" xmlns:mc="http://schemas.openxmlformats.org/markup-compatibility/2006" xmlns:aink="http://schemas.microsoft.com/office/drawing/2016/ink" xmlns:am3d="http://schemas.microsoft.com/office/drawing/2017/model3d" xmlns:o="urn:schemas-microsoft-com:office:office" xmlns:r="http://schemas.openxmlformats.org/officeDocument/2006/relationships" xmlns:m="http://schemas.openxmlformats.org/officeDocument/2006/math" xmlns:v="urn:schemas-microsoft-com:vml" xmlns:wp14="http://schemas.microsoft.com/office/word/2010/wordprocessingDrawing" xmlns:wp="http://schemas.openxmlformats.org/drawingml/2006/wordprocessingDrawing" xmlns:w10="urn:schemas-microsoft-com:office:word" xmlns:w="http://schemas.openxmlformats.org/wordprocessingml/2006/main" xmlns:w14="http://schemas.microsoft.com/office/word/2010/wordml" xmlns:w15="http://schemas.microsoft.com/office/word/2012/wordml" xmlns:w16cex="http://schemas.microsoft.com/office/word/2018/wordml/cex" xmlns:w16cid="http://schemas.microsoft.com/office/word/2016/wordml/cid" xmlns:w16="http://schemas.microsoft.com/office/word/2018/wordml" xmlns:w16sdtdh="http://schemas.microsoft.com/office/word/2020/wordml/sdtdatahash" xmlns:w16se="http://schemas.microsoft.com/office/word/2015/wordml/symex" xmlns:wpg="http://schemas.microsoft.com/office/word/2010/wordprocessingGroup" xmlns:wpi="http://schemas.microsoft.com/office/word/2010/wordprocessingInk" xmlns:wne="http://schemas.microsoft.com/office/word/2006/wordml" xmlns:wps="http://schemas.microsoft.com/office/word/2010/wordprocessingShape" mc:Ignorable="w14 w15 w16se w16cid w16 w16cex w16sdtdh wp14">
   <w:body>
-    <w:p/>
+    <w:p>
+      <w:r>
+        <w:rPr>
+          <w:rStyle w:val="EndnoteReference"/>
+        </w:rPr>
+        <w:endnoteReference w:id="1"/>
+      </w:r>
+    </w:p>
     <w:tbl>
       <w:tblPr>
         <w:tblStyle w:val="a"/>
@@ -267,6 +274,7 @@
               <w:tab w:val="right" w:pos="10194"/>
             </w:tabs>
             <w:rPr>
+              <w:rFonts w:asciiTheme="minorHAnsi" w:eastAsiaTheme="minorEastAsia" w:hAnsiTheme="minorHAnsi" w:cstheme="minorBidi"/>
               <w:noProof/>
             </w:rPr>
           </w:pPr>
@@ -279,7 +287,7 @@
           <w:r>
             <w:fldChar w:fldCharType="separate"/>
           </w:r>
-          <w:hyperlink w:anchor="_Toc85299358" w:history="1">
+          <w:hyperlink w:anchor="_Toc85310928" w:history="1">
             <w:r>
               <w:rPr>
                 <w:rStyle w:val="Hyperlink"/>
@@ -306,7 +314,7 @@
                 <w:noProof/>
                 <w:webHidden/>
               </w:rPr>
-              <w:instrText xml:space="preserve"> PAGEREF _Toc85299358 \h </w:instrText>
+              <w:instrText xml:space="preserve"> PAGEREF _Toc85310928 \h </w:instrText>
             </w:r>
             <w:r>
               <w:rPr>
@@ -344,10 +352,11 @@
               <w:tab w:val="right" w:pos="10194"/>
             </w:tabs>
             <w:rPr>
+              <w:rFonts w:asciiTheme="minorHAnsi" w:eastAsiaTheme="minorEastAsia" w:hAnsiTheme="minorHAnsi" w:cstheme="minorBidi"/>
               <w:noProof/>
             </w:rPr>
           </w:pPr>
-          <w:hyperlink w:anchor="_Toc85299359" w:history="1">
+          <w:hyperlink w:anchor="_Toc85310929" w:history="1">
             <w:r>
               <w:rPr>
                 <w:rStyle w:val="Hyperlink"/>
@@ -374,7 +383,7 @@
                 <w:noProof/>
                 <w:webHidden/>
               </w:rPr>
-              <w:instrText xml:space="preserve"> PAGEREF _Toc85299359 \h </w:instrText>
+              <w:instrText xml:space="preserve"> PAGEREF _Toc85310929 \h </w:instrText>
             </w:r>
             <w:r>
               <w:rPr>
@@ -412,10 +421,11 @@
               <w:tab w:val="right" w:pos="10194"/>
             </w:tabs>
             <w:rPr>
+              <w:rFonts w:asciiTheme="minorHAnsi" w:eastAsiaTheme="minorEastAsia" w:hAnsiTheme="minorHAnsi" w:cstheme="minorBidi"/>
               <w:noProof/>
             </w:rPr>
           </w:pPr>
-          <w:hyperlink w:anchor="_Toc85299360" w:history="1">
+          <w:hyperlink w:anchor="_Toc85310930" w:history="1">
             <w:r>
               <w:rPr>
                 <w:rStyle w:val="Hyperlink"/>
@@ -442,7 +452,7 @@
                 <w:noProof/>
                 <w:webHidden/>
               </w:rPr>
-              <w:instrText xml:space="preserve"> PAGEREF _Toc85299360 \h </w:instrText>
+              <w:instrText xml:space="preserve"> PAGEREF _Toc85310930 \h </w:instrText>
             </w:r>
             <w:r>
               <w:rPr>
@@ -480,10 +490,11 @@
               <w:tab w:val="right" w:pos="10194"/>
             </w:tabs>
             <w:rPr>
+              <w:rFonts w:asciiTheme="minorHAnsi" w:eastAsiaTheme="minorEastAsia" w:hAnsiTheme="minorHAnsi" w:cstheme="minorBidi"/>
               <w:noProof/>
             </w:rPr>
           </w:pPr>
-          <w:hyperlink w:anchor="_Toc85299361" w:history="1">
+          <w:hyperlink w:anchor="_Toc85310931" w:history="1">
             <w:r>
               <w:rPr>
                 <w:rStyle w:val="Hyperlink"/>
@@ -510,7 +521,7 @@
                 <w:noProof/>
                 <w:webHidden/>
               </w:rPr>
-              <w:instrText xml:space="preserve"> PAGEREF _Toc85299361 \h </w:instrText>
+              <w:instrText xml:space="preserve"> PAGEREF _Toc85310931 \h </w:instrText>
             </w:r>
             <w:r>
               <w:rPr>
@@ -548,10 +559,11 @@
               <w:tab w:val="right" w:pos="10194"/>
             </w:tabs>
             <w:rPr>
+              <w:rFonts w:asciiTheme="minorHAnsi" w:eastAsiaTheme="minorEastAsia" w:hAnsiTheme="minorHAnsi" w:cstheme="minorBidi"/>
               <w:noProof/>
             </w:rPr>
           </w:pPr>
-          <w:hyperlink w:anchor="_Toc85299362" w:history="1">
+          <w:hyperlink w:anchor="_Toc85310932" w:history="1">
             <w:r>
               <w:rPr>
                 <w:rStyle w:val="Hyperlink"/>
@@ -578,7 +590,7 @@
                 <w:noProof/>
                 <w:webHidden/>
               </w:rPr>
-              <w:instrText xml:space="preserve"> PAGEREF _Toc85299362 \h </w:instrText>
+              <w:instrText xml:space="preserve"> PAGEREF _Toc85310932 \h </w:instrText>
             </w:r>
             <w:r>
               <w:rPr>
@@ -616,10 +628,11 @@
               <w:tab w:val="right" w:pos="10194"/>
             </w:tabs>
             <w:rPr>
+              <w:rFonts w:asciiTheme="minorHAnsi" w:eastAsiaTheme="minorEastAsia" w:hAnsiTheme="minorHAnsi" w:cstheme="minorBidi"/>
               <w:noProof/>
             </w:rPr>
           </w:pPr>
-          <w:hyperlink w:anchor="_Toc85299363" w:history="1">
+          <w:hyperlink w:anchor="_Toc85310933" w:history="1">
             <w:r>
               <w:rPr>
                 <w:rStyle w:val="Hyperlink"/>
@@ -646,7 +659,7 @@
                 <w:noProof/>
                 <w:webHidden/>
               </w:rPr>
-              <w:instrText xml:space="preserve"> PAGEREF _Toc85299363 \h </w:instrText>
+              <w:instrText xml:space="preserve"> PAGEREF _Toc85310933 \h </w:instrText>
             </w:r>
             <w:r>
               <w:rPr>
@@ -684,10 +697,11 @@
               <w:tab w:val="right" w:pos="10194"/>
             </w:tabs>
             <w:rPr>
+              <w:rFonts w:asciiTheme="minorHAnsi" w:eastAsiaTheme="minorEastAsia" w:hAnsiTheme="minorHAnsi" w:cstheme="minorBidi"/>
               <w:noProof/>
             </w:rPr>
           </w:pPr>
-          <w:hyperlink w:anchor="_Toc85299364" w:history="1">
+          <w:hyperlink w:anchor="_Toc85310934" w:history="1">
             <w:r>
               <w:rPr>
                 <w:rStyle w:val="Hyperlink"/>
@@ -714,7 +728,7 @@
                 <w:noProof/>
                 <w:webHidden/>
               </w:rPr>
-              <w:instrText xml:space="preserve"> PAGEREF _Toc85299364 \h </w:instrText>
+              <w:instrText xml:space="preserve"> PAGEREF _Toc85310934 \h </w:instrText>
             </w:r>
             <w:r>
               <w:rPr>
@@ -752,10 +766,11 @@
               <w:tab w:val="right" w:pos="10194"/>
             </w:tabs>
             <w:rPr>
+              <w:rFonts w:asciiTheme="minorHAnsi" w:eastAsiaTheme="minorEastAsia" w:hAnsiTheme="minorHAnsi" w:cstheme="minorBidi"/>
               <w:noProof/>
             </w:rPr>
           </w:pPr>
-          <w:hyperlink w:anchor="_Toc85299365" w:history="1">
+          <w:hyperlink w:anchor="_Toc85310935" w:history="1">
             <w:r>
               <w:rPr>
                 <w:rStyle w:val="Hyperlink"/>
@@ -782,7 +797,7 @@
                 <w:noProof/>
                 <w:webHidden/>
               </w:rPr>
-              <w:instrText xml:space="preserve"> PAGEREF _Toc85299365 \h </w:instrText>
+              <w:instrText xml:space="preserve"> PAGEREF _Toc85310935 \h </w:instrText>
             </w:r>
             <w:r>
               <w:rPr>
@@ -820,10 +835,11 @@
               <w:tab w:val="right" w:pos="10194"/>
             </w:tabs>
             <w:rPr>
+              <w:rFonts w:asciiTheme="minorHAnsi" w:eastAsiaTheme="minorEastAsia" w:hAnsiTheme="minorHAnsi" w:cstheme="minorBidi"/>
               <w:noProof/>
             </w:rPr>
           </w:pPr>
-          <w:hyperlink w:anchor="_Toc85299366" w:history="1">
+          <w:hyperlink w:anchor="_Toc85310936" w:history="1">
             <w:r>
               <w:rPr>
                 <w:rStyle w:val="Hyperlink"/>
@@ -850,7 +866,7 @@
                 <w:noProof/>
                 <w:webHidden/>
               </w:rPr>
-              <w:instrText xml:space="preserve"> PAGEREF _Toc85299366 \h </w:instrText>
+              <w:instrText xml:space="preserve"> PAGEREF _Toc85310936 \h </w:instrText>
             </w:r>
             <w:r>
               <w:rPr>
@@ -888,16 +904,17 @@
               <w:tab w:val="right" w:pos="10194"/>
             </w:tabs>
             <w:rPr>
+              <w:rFonts w:asciiTheme="minorHAnsi" w:eastAsiaTheme="minorEastAsia" w:hAnsiTheme="minorHAnsi" w:cstheme="minorBidi"/>
               <w:noProof/>
             </w:rPr>
           </w:pPr>
-          <w:hyperlink w:anchor="_Toc85299367" w:history="1">
+          <w:hyperlink w:anchor="_Toc85310937" w:history="1">
             <w:r>
               <w:rPr>
                 <w:rStyle w:val="Hyperlink"/>
                 <w:noProof/>
               </w:rPr>
-              <w:t>References:</w:t>
+              <w:t>References</w:t>
             </w:r>
             <w:r>
               <w:rPr>
@@ -918,7 +935,7 @@
                 <w:noProof/>
                 <w:webHidden/>
               </w:rPr>
-              <w:instrText xml:space="preserve"> PAGEREF _Toc85299367 \h </w:instrText>
+              <w:instrText xml:space="preserve"> PAGEREF _Toc85310937 \h </w:instrText>
             </w:r>
             <w:r>
               <w:rPr>
@@ -974,12 +991,11 @@
     <w:p/>
     <w:p/>
     <w:p/>
-    <w:p/>
     <w:p>
       <w:pPr>
         <w:pStyle w:val="Heading1"/>
       </w:pPr>
-      <w:bookmarkStart w:id="0" w:name="_Toc85299358"/>
+      <w:bookmarkStart w:id="0" w:name="_Toc85310928"/>
       <w:r>
         <w:lastRenderedPageBreak/>
         <w:t>Introduction</w:t>
@@ -1009,7 +1025,43 @@
           <w:sz w:val="20"/>
           <w:szCs w:val="20"/>
         </w:rPr>
-        <w:t xml:space="preserve">As businesses begin to adopt cloud computing, moving away from the traditional centralized computing model, the typical user base now has the ability to access enterprise systems and exchange corporate data from their personal devices without the requirements of a VPN or using corporate assigned devices. The ease of accessing these systems have also increased with the likes of mobile devices such as tablets and smart phones over a cellular network and will continue to increase as 5G is rolled out. This presents a problem as these BYOD devices won’t have a corporate assigned digital certificate which the Public Key Infrastructure requires in order to encrypt data transmissions and establish trusts between different networks. Sure, a cloud service (whether this is AWS or Azure) will have their own </w:t>
+        <w:t xml:space="preserve">As businesses begin to adopt cloud computing, moving away from the traditional centralized computing model, the typical user base now </w:t>
+      </w:r>
+      <w:proofErr w:type="gramStart"/>
+      <w:r>
+        <w:rPr>
+          <w:color w:val="000000"/>
+          <w:sz w:val="20"/>
+          <w:szCs w:val="20"/>
+        </w:rPr>
+        <w:t>has the ability to</w:t>
+      </w:r>
+      <w:proofErr w:type="gramEnd"/>
+      <w:r>
+        <w:rPr>
+          <w:color w:val="000000"/>
+          <w:sz w:val="20"/>
+          <w:szCs w:val="20"/>
+        </w:rPr>
+        <w:t xml:space="preserve"> access enterprise systems and exchange corporate data from their personal devices without the requirements of a VPN or using corporate assigned devices. The ease of accessing these systems have also increased with the likes of mobile devices such as tablets and smart phones over a cellular network and will continue to increase as 5G is rolled out. This presents a problem as these BYOD devices won’t have a corporate assigned digital certificate which the Public Key Infrastructure requires </w:t>
+      </w:r>
+      <w:proofErr w:type="gramStart"/>
+      <w:r>
+        <w:rPr>
+          <w:color w:val="000000"/>
+          <w:sz w:val="20"/>
+          <w:szCs w:val="20"/>
+        </w:rPr>
+        <w:t>in order to</w:t>
+      </w:r>
+      <w:proofErr w:type="gramEnd"/>
+      <w:r>
+        <w:rPr>
+          <w:color w:val="000000"/>
+          <w:sz w:val="20"/>
+          <w:szCs w:val="20"/>
+        </w:rPr>
+        <w:t xml:space="preserve"> encrypt data transmissions and establish trusts between different networks. Sure, a cloud service (whether this is AWS or Azure) will have their own </w:t>
       </w:r>
       <w:r>
         <w:rPr>
@@ -1054,7 +1106,7 @@
       <w:pPr>
         <w:pStyle w:val="Heading1"/>
       </w:pPr>
-      <w:bookmarkStart w:id="1" w:name="_Toc85299359"/>
+      <w:bookmarkStart w:id="1" w:name="_Toc85310929"/>
       <w:r>
         <w:t>Public Key Infrastructure</w:t>
       </w:r>
@@ -1064,7 +1116,7 @@
       <w:pPr>
         <w:pStyle w:val="Heading2"/>
       </w:pPr>
-      <w:bookmarkStart w:id="2" w:name="_Toc85299360"/>
+      <w:bookmarkStart w:id="2" w:name="_Toc85310930"/>
       <w:r>
         <w:t>What is the Public Key Infrastructure?</w:t>
       </w:r>
@@ -1085,21 +1137,62 @@
         </w:rPr>
         <w:t xml:space="preserve">The Public Key Infrastructure (PKI) has been around for years and binds multiple technologies together to create trust and secure data exchanges over the internet </w:t>
       </w:r>
-      <w:r>
-        <w:rPr>
-          <w:bCs/>
-          <w:sz w:val="20"/>
-          <w:szCs w:val="20"/>
-        </w:rPr>
-        <w:t>(</w:t>
-      </w:r>
+      <w:sdt>
+        <w:sdtPr>
+          <w:rPr>
+            <w:sz w:val="20"/>
+            <w:szCs w:val="20"/>
+          </w:rPr>
+          <w:id w:val="-1277937596"/>
+          <w:citation/>
+        </w:sdtPr>
+        <w:sdtContent>
+          <w:r>
+            <w:rPr>
+              <w:sz w:val="20"/>
+              <w:szCs w:val="20"/>
+            </w:rPr>
+            <w:fldChar w:fldCharType="begin"/>
+          </w:r>
+          <w:r>
+            <w:rPr>
+              <w:bCs/>
+              <w:sz w:val="20"/>
+              <w:szCs w:val="20"/>
+            </w:rPr>
+            <w:instrText xml:space="preserve">CITATION Bri \l 3081 </w:instrText>
+          </w:r>
+          <w:r>
+            <w:rPr>
+              <w:sz w:val="20"/>
+              <w:szCs w:val="20"/>
+            </w:rPr>
+            <w:fldChar w:fldCharType="separate"/>
+          </w:r>
+          <w:r>
+            <w:rPr>
+              <w:noProof/>
+              <w:sz w:val="20"/>
+              <w:szCs w:val="20"/>
+            </w:rPr>
+            <w:t>(Posey, 2005)</w:t>
+          </w:r>
+          <w:r>
+            <w:rPr>
+              <w:sz w:val="20"/>
+              <w:szCs w:val="20"/>
+            </w:rPr>
+            <w:fldChar w:fldCharType="end"/>
+          </w:r>
+        </w:sdtContent>
+      </w:sdt>
       <w:r>
         <w:rPr>
           <w:rFonts w:ascii="Times New Roman" w:eastAsia="Times New Roman" w:hAnsi="Times New Roman" w:cs="Times New Roman"/>
           <w:sz w:val="16"/>
           <w:szCs w:val="16"/>
         </w:rPr>
-        <w:t>Brien Posey, September 15, 2005, TechRepublic).</w:t>
+        <w:t>.</w:t>
       </w:r>
       <w:r>
         <w:rPr>
@@ -1150,22 +1243,100 @@
           <w:sz w:val="20"/>
           <w:szCs w:val="20"/>
         </w:rPr>
-        <w:t xml:space="preserve">The Certificate Authority (CA) is responsible for auditing, issuing and revoking digital certificates. Some corporations will host their own CA which a security technician will be responsible to maintain the companies’ public keys, the Certificate Revocation List (CRL) and Auditing. A Registered Authority (RA) who verifies digital certificate requests. In layman’s term, identification of data exchange on the internet is similar to how we use passports in the real world  </w:t>
-      </w:r>
-      <w:r>
-        <w:rPr>
-          <w:rFonts w:ascii="Times New Roman" w:eastAsia="Times New Roman" w:hAnsi="Times New Roman" w:cs="Times New Roman"/>
-          <w:sz w:val="16"/>
-          <w:szCs w:val="16"/>
-        </w:rPr>
-        <w:t>(Josh Fruhlinger, 29 May 2020 CSO Online)</w:t>
-      </w:r>
+        <w:t xml:space="preserve">The Certificate Authority (CA) is responsible for auditing, </w:t>
+      </w:r>
+      <w:proofErr w:type="gramStart"/>
+      <w:r>
+        <w:rPr>
+          <w:sz w:val="20"/>
+          <w:szCs w:val="20"/>
+        </w:rPr>
+        <w:t>issuing</w:t>
+      </w:r>
+      <w:proofErr w:type="gramEnd"/>
+      <w:r>
+        <w:rPr>
+          <w:sz w:val="20"/>
+          <w:szCs w:val="20"/>
+        </w:rPr>
+        <w:t xml:space="preserve"> and revoking digital certificates. Some corporations will host their own CA which a security technician will be responsible to maintain the companies’ public keys, the Certificate Revocation List (CRL) and Auditing. A Registered Authority (RA) who verifies digital certificate requests. In layman’s term, identification of data exchange on the internet is </w:t>
+      </w:r>
+      <w:proofErr w:type="gramStart"/>
+      <w:r>
+        <w:rPr>
+          <w:sz w:val="20"/>
+          <w:szCs w:val="20"/>
+        </w:rPr>
+        <w:t>similar to</w:t>
+      </w:r>
+      <w:proofErr w:type="gramEnd"/>
+      <w:r>
+        <w:rPr>
+          <w:sz w:val="20"/>
+          <w:szCs w:val="20"/>
+        </w:rPr>
+        <w:t xml:space="preserve"> how we use passports in the real world </w:t>
+      </w:r>
+      <w:sdt>
+        <w:sdtPr>
+          <w:rPr>
+            <w:rFonts w:asciiTheme="majorHAnsi" w:eastAsia="Times New Roman" w:hAnsiTheme="majorHAnsi" w:cstheme="majorHAnsi"/>
+            <w:sz w:val="20"/>
+            <w:szCs w:val="20"/>
+          </w:rPr>
+          <w:id w:val="1751227162"/>
+          <w:citation/>
+        </w:sdtPr>
+        <w:sdtContent>
+          <w:r>
+            <w:rPr>
+              <w:rFonts w:asciiTheme="majorHAnsi" w:eastAsia="Times New Roman" w:hAnsiTheme="majorHAnsi" w:cstheme="majorHAnsi"/>
+              <w:sz w:val="20"/>
+              <w:szCs w:val="20"/>
+            </w:rPr>
+            <w:fldChar w:fldCharType="begin"/>
+          </w:r>
+          <w:r>
+            <w:rPr>
+              <w:rFonts w:asciiTheme="majorHAnsi" w:eastAsia="Times New Roman" w:hAnsiTheme="majorHAnsi" w:cstheme="majorHAnsi"/>
+              <w:sz w:val="20"/>
+              <w:szCs w:val="20"/>
+            </w:rPr>
+            <w:instrText xml:space="preserve"> CITATION Jos20 \l 3081 </w:instrText>
+          </w:r>
+          <w:r>
+            <w:rPr>
+              <w:rFonts w:asciiTheme="majorHAnsi" w:eastAsia="Times New Roman" w:hAnsiTheme="majorHAnsi" w:cstheme="majorHAnsi"/>
+              <w:sz w:val="20"/>
+              <w:szCs w:val="20"/>
+            </w:rPr>
+            <w:fldChar w:fldCharType="separate"/>
+          </w:r>
+          <w:r>
+            <w:rPr>
+              <w:rFonts w:asciiTheme="majorHAnsi" w:eastAsia="Times New Roman" w:hAnsiTheme="majorHAnsi" w:cstheme="majorHAnsi"/>
+              <w:noProof/>
+              <w:sz w:val="20"/>
+              <w:szCs w:val="20"/>
+            </w:rPr>
+            <w:t>(Fruhlinger, 2020)</w:t>
+          </w:r>
+          <w:r>
+            <w:rPr>
+              <w:rFonts w:asciiTheme="majorHAnsi" w:eastAsia="Times New Roman" w:hAnsiTheme="majorHAnsi" w:cstheme="majorHAnsi"/>
+              <w:sz w:val="20"/>
+              <w:szCs w:val="20"/>
+            </w:rPr>
+            <w:fldChar w:fldCharType="end"/>
+          </w:r>
+        </w:sdtContent>
+      </w:sdt>
     </w:p>
     <w:p>
       <w:pPr>
         <w:pStyle w:val="Heading2"/>
       </w:pPr>
-      <w:bookmarkStart w:id="3" w:name="_Toc85299361"/>
+      <w:bookmarkStart w:id="3" w:name="_Toc85310931"/>
       <w:r>
         <w:t>PKI in Use</w:t>
       </w:r>
@@ -1345,32 +1516,41 @@
         </w:rPr>
         <w:t xml:space="preserve"> </w:t>
       </w:r>
+      <w:proofErr w:type="spellStart"/>
       <w:r>
         <w:rPr>
           <w:sz w:val="16"/>
           <w:szCs w:val="16"/>
         </w:rPr>
-        <w:t xml:space="preserve">Greenshot </w:t>
-      </w:r>
+        <w:t>Greenshot</w:t>
+      </w:r>
+      <w:proofErr w:type="spellEnd"/>
       <w:r>
         <w:rPr>
           <w:sz w:val="16"/>
           <w:szCs w:val="16"/>
         </w:rPr>
-        <w:t>s</w:t>
+        <w:t xml:space="preserve"> </w:t>
       </w:r>
       <w:r>
         <w:rPr>
           <w:sz w:val="16"/>
           <w:szCs w:val="16"/>
         </w:rPr>
-        <w:t>oftware</w:t>
+        <w:t>s</w:t>
       </w:r>
       <w:r>
         <w:rPr>
           <w:sz w:val="16"/>
           <w:szCs w:val="16"/>
         </w:rPr>
+        <w:t>oftware</w:t>
+      </w:r>
+      <w:r>
+        <w:rPr>
+          <w:sz w:val="16"/>
+          <w:szCs w:val="16"/>
+        </w:rPr>
         <w:t xml:space="preserve"> from my computer.</w:t>
       </w:r>
     </w:p>
@@ -1386,7 +1566,23 @@
           <w:sz w:val="20"/>
           <w:szCs w:val="20"/>
         </w:rPr>
-        <w:t>Here we can see the Issuer (CA) which is QuoVadis Global, the Validation dates, the Signature hash algorithm used (sha256), the certification path, certificate polices and other meta data under the details tab.</w:t>
+        <w:t xml:space="preserve">Here we can see the Issuer (CA) which is </w:t>
+      </w:r>
+      <w:proofErr w:type="spellStart"/>
+      <w:r>
+        <w:rPr>
+          <w:sz w:val="20"/>
+          <w:szCs w:val="20"/>
+        </w:rPr>
+        <w:t>QuoVadis</w:t>
+      </w:r>
+      <w:proofErr w:type="spellEnd"/>
+      <w:r>
+        <w:rPr>
+          <w:sz w:val="20"/>
+          <w:szCs w:val="20"/>
+        </w:rPr>
+        <w:t xml:space="preserve"> Global, the Validation dates, the Signature hash algorithm used (sha256), the certification path, certificate polices and other meta data under the details tab.</w:t>
       </w:r>
     </w:p>
     <w:p>
@@ -1576,31 +1772,77 @@
           <w:sz w:val="20"/>
           <w:szCs w:val="20"/>
         </w:rPr>
-        <w:t xml:space="preserve">. These are where all the revoked digital certificates are stored </w:t>
-      </w:r>
+        <w:t>. These are where all the revoked digital certificates are stored</w:t>
+      </w:r>
+      <w:sdt>
+        <w:sdtPr>
+          <w:rPr>
+            <w:color w:val="000000"/>
+            <w:sz w:val="20"/>
+            <w:szCs w:val="20"/>
+          </w:rPr>
+          <w:id w:val="136543869"/>
+          <w:citation/>
+        </w:sdtPr>
+        <w:sdtContent>
+          <w:r>
+            <w:rPr>
+              <w:color w:val="000000"/>
+              <w:sz w:val="20"/>
+              <w:szCs w:val="20"/>
+            </w:rPr>
+            <w:fldChar w:fldCharType="begin"/>
+          </w:r>
+          <w:r>
+            <w:rPr>
+              <w:color w:val="000000"/>
+              <w:sz w:val="20"/>
+              <w:szCs w:val="20"/>
+            </w:rPr>
+            <w:instrText xml:space="preserve"> CITATION DrH21 \l 3081 </w:instrText>
+          </w:r>
+          <w:r>
+            <w:rPr>
+              <w:color w:val="000000"/>
+              <w:sz w:val="20"/>
+              <w:szCs w:val="20"/>
+            </w:rPr>
+            <w:fldChar w:fldCharType="separate"/>
+          </w:r>
+          <w:r>
+            <w:rPr>
+              <w:noProof/>
+              <w:color w:val="000000"/>
+              <w:sz w:val="20"/>
+              <w:szCs w:val="20"/>
+            </w:rPr>
+            <w:t xml:space="preserve"> (Yang, 2021)</w:t>
+          </w:r>
+          <w:r>
+            <w:rPr>
+              <w:color w:val="000000"/>
+              <w:sz w:val="20"/>
+              <w:szCs w:val="20"/>
+            </w:rPr>
+            <w:fldChar w:fldCharType="end"/>
+          </w:r>
+        </w:sdtContent>
+      </w:sdt>
       <w:r>
         <w:rPr>
           <w:color w:val="000000"/>
           <w:sz w:val="16"/>
           <w:szCs w:val="16"/>
         </w:rPr>
-        <w:t>(</w:t>
-      </w:r>
-      <w:r>
-        <w:rPr>
-          <w:color w:val="000000"/>
-          <w:sz w:val="16"/>
-          <w:szCs w:val="16"/>
-        </w:rPr>
-        <w:t>Dr. Herong Yang, 2021, PKI Tutorials – Herong’s Tutorial Examples)</w:t>
-      </w:r>
-      <w:r>
-        <w:rPr>
-          <w:color w:val="000000"/>
-          <w:sz w:val="20"/>
-          <w:szCs w:val="20"/>
-        </w:rPr>
-        <w:t xml:space="preserve">. PKI can get quite complex </w:t>
+        <w:t xml:space="preserve"> </w:t>
+      </w:r>
+      <w:r>
+        <w:rPr>
+          <w:color w:val="000000"/>
+          <w:sz w:val="20"/>
+          <w:szCs w:val="20"/>
+        </w:rPr>
+        <w:t xml:space="preserve">PKI can get quite complex </w:t>
       </w:r>
       <w:r>
         <w:rPr>
@@ -1688,27 +1930,64 @@
         </w:rPr>
         <w:t xml:space="preserve">securing communication to a database server, encrypted email communications, used with window’s domain networks, securing Internet of things (IoT) devices, physical access cards for building access </w:t>
       </w:r>
-      <w:r>
-        <w:rPr>
-          <w:sz w:val="16"/>
-          <w:szCs w:val="16"/>
-        </w:rPr>
-        <w:t>(</w:t>
-      </w:r>
-      <w:r>
-        <w:rPr>
-          <w:color w:val="000000"/>
-          <w:sz w:val="16"/>
-          <w:szCs w:val="16"/>
-        </w:rPr>
-        <w:t>Josh Fruhlinger, 29 May 2020 CSO Online).</w:t>
-      </w:r>
+      <w:sdt>
+        <w:sdtPr>
+          <w:rPr>
+            <w:color w:val="000000"/>
+            <w:sz w:val="20"/>
+            <w:szCs w:val="20"/>
+          </w:rPr>
+          <w:id w:val="-1423096663"/>
+          <w:citation/>
+        </w:sdtPr>
+        <w:sdtContent>
+          <w:r>
+            <w:rPr>
+              <w:color w:val="000000"/>
+              <w:sz w:val="20"/>
+              <w:szCs w:val="20"/>
+            </w:rPr>
+            <w:fldChar w:fldCharType="begin"/>
+          </w:r>
+          <w:r>
+            <w:rPr>
+              <w:sz w:val="20"/>
+              <w:szCs w:val="20"/>
+            </w:rPr>
+            <w:instrText xml:space="preserve"> CITATION Jos20 \l 3081 </w:instrText>
+          </w:r>
+          <w:r>
+            <w:rPr>
+              <w:color w:val="000000"/>
+              <w:sz w:val="20"/>
+              <w:szCs w:val="20"/>
+            </w:rPr>
+            <w:fldChar w:fldCharType="separate"/>
+          </w:r>
+          <w:r>
+            <w:rPr>
+              <w:noProof/>
+              <w:sz w:val="20"/>
+              <w:szCs w:val="20"/>
+            </w:rPr>
+            <w:t>(Fruhlinger, 2020)</w:t>
+          </w:r>
+          <w:r>
+            <w:rPr>
+              <w:color w:val="000000"/>
+              <w:sz w:val="20"/>
+              <w:szCs w:val="20"/>
+            </w:rPr>
+            <w:fldChar w:fldCharType="end"/>
+          </w:r>
+        </w:sdtContent>
+      </w:sdt>
     </w:p>
     <w:p>
       <w:pPr>
         <w:pStyle w:val="Heading2"/>
       </w:pPr>
-      <w:bookmarkStart w:id="4" w:name="_Toc85299362"/>
+      <w:bookmarkStart w:id="4" w:name="_Toc85310932"/>
       <w:r>
         <w:t>Issues with PKI</w:t>
       </w:r>
@@ -1828,17 +2107,69 @@
         <w:t xml:space="preserve"> the CA server itself</w:t>
       </w:r>
       <w:r>
-        <w:t xml:space="preserve"> </w:t>
-      </w:r>
-      <w:r>
         <w:rPr>
           <w:sz w:val="16"/>
           <w:szCs w:val="16"/>
         </w:rPr>
-        <w:t>(Roger A. Grimes, 30 June 2015, CSO Australia)</w:t>
-      </w:r>
-      <w:r>
-        <w:t xml:space="preserve">. </w:t>
+        <w:t xml:space="preserve"> </w:t>
+      </w:r>
+      <w:sdt>
+        <w:sdtPr>
+          <w:rPr>
+            <w:sz w:val="20"/>
+            <w:szCs w:val="20"/>
+          </w:rPr>
+          <w:id w:val="404803649"/>
+          <w:citation/>
+        </w:sdtPr>
+        <w:sdtContent>
+          <w:r>
+            <w:rPr>
+              <w:sz w:val="20"/>
+              <w:szCs w:val="20"/>
+            </w:rPr>
+            <w:fldChar w:fldCharType="begin"/>
+          </w:r>
+          <w:r>
+            <w:rPr>
+              <w:sz w:val="20"/>
+              <w:szCs w:val="20"/>
+            </w:rPr>
+            <w:instrText xml:space="preserve"> CITATION Rog15 \l 3081 </w:instrText>
+          </w:r>
+          <w:r>
+            <w:rPr>
+              <w:sz w:val="20"/>
+              <w:szCs w:val="20"/>
+            </w:rPr>
+            <w:fldChar w:fldCharType="separate"/>
+          </w:r>
+          <w:r>
+            <w:rPr>
+              <w:noProof/>
+              <w:sz w:val="20"/>
+              <w:szCs w:val="20"/>
+            </w:rPr>
+            <w:t>(Grimes, 2015)</w:t>
+          </w:r>
+          <w:r>
+            <w:rPr>
+              <w:sz w:val="20"/>
+              <w:szCs w:val="20"/>
+            </w:rPr>
+            <w:fldChar w:fldCharType="end"/>
+          </w:r>
+        </w:sdtContent>
+      </w:sdt>
+      <w:r>
+        <w:rPr>
+          <w:sz w:val="20"/>
+          <w:szCs w:val="20"/>
+        </w:rPr>
+        <w:t>.</w:t>
+      </w:r>
+      <w:r>
+        <w:t xml:space="preserve"> </w:t>
       </w:r>
       <w:r>
         <w:rPr>
@@ -1872,17 +2203,62 @@
           <w:sz w:val="20"/>
           <w:szCs w:val="20"/>
         </w:rPr>
-        <w:t>This is just an example of a company handling their own CA server internally but there has been known evidence of CA resellers mishandling their digital certificates. One example is with GlobalSign who manage to take down a portion of the internet, sites that went offline include Wikipedia, Dropbox, and Financial Times (</w:t>
-      </w:r>
-      <w:r>
-        <w:rPr>
-          <w:rFonts w:ascii="Times New Roman" w:eastAsia="Times New Roman" w:hAnsi="Times New Roman" w:cs="Times New Roman"/>
-          <w:color w:val="000000"/>
-          <w:sz w:val="16"/>
-          <w:szCs w:val="16"/>
-        </w:rPr>
-        <w:t>Bob Cromwell, 2021).</w:t>
-      </w:r>
+        <w:t xml:space="preserve">This is just an example of a company handling their own CA server internally but there has been known evidence of CA resellers mishandling their digital certificates. One example is with GlobalSign who manage to take down a portion of the internet, sites that went offline include Wikipedia, Dropbox, and Financial Times </w:t>
+      </w:r>
+      <w:sdt>
+        <w:sdtPr>
+          <w:rPr>
+            <w:color w:val="000000"/>
+            <w:sz w:val="20"/>
+            <w:szCs w:val="20"/>
+          </w:rPr>
+          <w:id w:val="-746112501"/>
+          <w:citation/>
+        </w:sdtPr>
+        <w:sdtContent>
+          <w:r>
+            <w:rPr>
+              <w:color w:val="000000"/>
+              <w:sz w:val="20"/>
+              <w:szCs w:val="20"/>
+            </w:rPr>
+            <w:fldChar w:fldCharType="begin"/>
+          </w:r>
+          <w:r>
+            <w:rPr>
+              <w:color w:val="000000"/>
+              <w:sz w:val="20"/>
+              <w:szCs w:val="20"/>
+            </w:rPr>
+            <w:instrText xml:space="preserve"> CITATION Bob21 \l 3081 </w:instrText>
+          </w:r>
+          <w:r>
+            <w:rPr>
+              <w:color w:val="000000"/>
+              <w:sz w:val="20"/>
+              <w:szCs w:val="20"/>
+            </w:rPr>
+            <w:fldChar w:fldCharType="separate"/>
+          </w:r>
+          <w:r>
+            <w:rPr>
+              <w:noProof/>
+              <w:color w:val="000000"/>
+              <w:sz w:val="20"/>
+              <w:szCs w:val="20"/>
+            </w:rPr>
+            <w:t>(Cromwell, 2021)</w:t>
+          </w:r>
+          <w:r>
+            <w:rPr>
+              <w:color w:val="000000"/>
+              <w:sz w:val="20"/>
+              <w:szCs w:val="20"/>
+            </w:rPr>
+            <w:fldChar w:fldCharType="end"/>
+          </w:r>
+        </w:sdtContent>
+      </w:sdt>
     </w:p>
     <w:p>
       <w:pPr>
@@ -1997,7 +2373,7 @@
       <w:pPr>
         <w:pStyle w:val="Heading1"/>
       </w:pPr>
-      <w:bookmarkStart w:id="5" w:name="_Toc85299363"/>
+      <w:bookmarkStart w:id="5" w:name="_Toc85310933"/>
       <w:r>
         <w:lastRenderedPageBreak/>
         <w:t>Blockchain</w:t>
@@ -2008,7 +2384,7 @@
       <w:pPr>
         <w:pStyle w:val="Heading2"/>
       </w:pPr>
-      <w:bookmarkStart w:id="6" w:name="_Toc85299364"/>
+      <w:bookmarkStart w:id="6" w:name="_Toc85310934"/>
       <w:r>
         <w:t>What is Blockchain</w:t>
       </w:r>
@@ -2025,10 +2401,9 @@
         </w:pBdr>
         <w:spacing w:after="0" w:line="240" w:lineRule="auto"/>
         <w:rPr>
-          <w:rFonts w:ascii="Times New Roman" w:eastAsia="Times New Roman" w:hAnsi="Times New Roman" w:cs="Times New Roman"/>
-          <w:color w:val="000000"/>
-          <w:sz w:val="16"/>
-          <w:szCs w:val="16"/>
+          <w:color w:val="000000"/>
+          <w:sz w:val="20"/>
+          <w:szCs w:val="20"/>
         </w:rPr>
       </w:pPr>
       <w:r>
@@ -2067,7 +2442,25 @@
           <w:sz w:val="20"/>
           <w:szCs w:val="20"/>
         </w:rPr>
-        <w:t>The blocks within the blockchain will include the data, the Hash and the Hash of the previous block. Depending on the type of blockchain</w:t>
+        <w:t xml:space="preserve">The blocks within the blockchain will include the data, the </w:t>
+      </w:r>
+      <w:proofErr w:type="gramStart"/>
+      <w:r>
+        <w:rPr>
+          <w:color w:val="000000"/>
+          <w:sz w:val="20"/>
+          <w:szCs w:val="20"/>
+        </w:rPr>
+        <w:t>Hash</w:t>
+      </w:r>
+      <w:proofErr w:type="gramEnd"/>
+      <w:r>
+        <w:rPr>
+          <w:color w:val="000000"/>
+          <w:sz w:val="20"/>
+          <w:szCs w:val="20"/>
+        </w:rPr>
+        <w:t xml:space="preserve"> and the Hash of the previous block. Depending on the type of blockchain</w:t>
       </w:r>
       <w:r>
         <w:rPr>
@@ -2114,15 +2507,66 @@
         </w:rPr>
         <w:t xml:space="preserve"> which could contain the identity of the user or transaction logs </w:t>
       </w:r>
-      <w:r>
-        <w:rPr>
-          <w:rFonts w:ascii="Times New Roman" w:eastAsia="Times New Roman" w:hAnsi="Times New Roman" w:cs="Times New Roman"/>
-          <w:color w:val="000000"/>
-          <w:sz w:val="16"/>
-          <w:szCs w:val="16"/>
-        </w:rPr>
-        <w:t>(Tania H, Jan 04, 2018, RubyGarage).</w:t>
-      </w:r>
+      <w:sdt>
+        <w:sdtPr>
+          <w:rPr>
+            <w:rFonts w:asciiTheme="majorHAnsi" w:hAnsiTheme="majorHAnsi" w:cstheme="majorHAnsi"/>
+            <w:color w:val="000000"/>
+            <w:sz w:val="20"/>
+            <w:szCs w:val="20"/>
+          </w:rPr>
+          <w:id w:val="599690384"/>
+          <w:citation/>
+        </w:sdtPr>
+        <w:sdtContent>
+          <w:r>
+            <w:rPr>
+              <w:rFonts w:asciiTheme="majorHAnsi" w:hAnsiTheme="majorHAnsi" w:cstheme="majorHAnsi"/>
+              <w:color w:val="000000"/>
+              <w:sz w:val="20"/>
+              <w:szCs w:val="20"/>
+            </w:rPr>
+            <w:fldChar w:fldCharType="begin"/>
+          </w:r>
+          <w:r>
+            <w:rPr>
+              <w:rFonts w:asciiTheme="majorHAnsi" w:eastAsia="Times New Roman" w:hAnsiTheme="majorHAnsi" w:cstheme="majorHAnsi"/>
+              <w:color w:val="000000"/>
+              <w:sz w:val="20"/>
+              <w:szCs w:val="20"/>
+            </w:rPr>
+            <w:instrText xml:space="preserve"> CITATION Tan18 \l 3081 </w:instrText>
+          </w:r>
+          <w:r>
+            <w:rPr>
+              <w:rFonts w:asciiTheme="majorHAnsi" w:hAnsiTheme="majorHAnsi" w:cstheme="majorHAnsi"/>
+              <w:color w:val="000000"/>
+              <w:sz w:val="20"/>
+              <w:szCs w:val="20"/>
+            </w:rPr>
+            <w:fldChar w:fldCharType="separate"/>
+          </w:r>
+          <w:r>
+            <w:rPr>
+              <w:rFonts w:asciiTheme="majorHAnsi" w:eastAsia="Times New Roman" w:hAnsiTheme="majorHAnsi" w:cstheme="majorHAnsi"/>
+              <w:noProof/>
+              <w:color w:val="000000"/>
+              <w:sz w:val="20"/>
+              <w:szCs w:val="20"/>
+            </w:rPr>
+            <w:t>(H., 2018)</w:t>
+          </w:r>
+          <w:r>
+            <w:rPr>
+              <w:rFonts w:asciiTheme="majorHAnsi" w:hAnsiTheme="majorHAnsi" w:cstheme="majorHAnsi"/>
+              <w:color w:val="000000"/>
+              <w:sz w:val="20"/>
+              <w:szCs w:val="20"/>
+            </w:rPr>
+            <w:fldChar w:fldCharType="end"/>
+          </w:r>
+        </w:sdtContent>
+      </w:sdt>
     </w:p>
     <w:p>
       <w:pPr>
@@ -2284,22 +2728,70 @@
           <w:sz w:val="20"/>
           <w:szCs w:val="20"/>
         </w:rPr>
-        <w:t xml:space="preserve">you cannot update or crack the previous saved blocks as this will change the hash and that piece of data becomes </w:t>
-      </w:r>
-      <w:r>
-        <w:rPr>
-          <w:sz w:val="20"/>
-          <w:szCs w:val="20"/>
-        </w:rPr>
-        <w:t>invalid (</w:t>
-      </w:r>
+        <w:t xml:space="preserve">you cannot update or crack the previous saved blocks as this will change the hash and that piece of data </w:t>
+      </w:r>
+      <w:r>
+        <w:rPr>
+          <w:sz w:val="20"/>
+          <w:szCs w:val="20"/>
+        </w:rPr>
+        <w:t xml:space="preserve">becomes </w:t>
+      </w:r>
+      <w:sdt>
+        <w:sdtPr>
+          <w:rPr>
+            <w:sz w:val="20"/>
+            <w:szCs w:val="20"/>
+          </w:rPr>
+          <w:id w:val="-647056637"/>
+          <w:citation/>
+        </w:sdtPr>
+        <w:sdtContent>
+          <w:r>
+            <w:rPr>
+              <w:sz w:val="20"/>
+              <w:szCs w:val="20"/>
+            </w:rPr>
+            <w:fldChar w:fldCharType="begin"/>
+          </w:r>
+          <w:r>
+            <w:rPr>
+              <w:sz w:val="20"/>
+              <w:szCs w:val="20"/>
+            </w:rPr>
+            <w:instrText xml:space="preserve"> CITATION Tok21 \l 3081 </w:instrText>
+          </w:r>
+          <w:r>
+            <w:rPr>
+              <w:sz w:val="20"/>
+              <w:szCs w:val="20"/>
+            </w:rPr>
+            <w:fldChar w:fldCharType="separate"/>
+          </w:r>
+          <w:r>
+            <w:rPr>
+              <w:noProof/>
+              <w:sz w:val="20"/>
+              <w:szCs w:val="20"/>
+            </w:rPr>
+            <w:t>(Token Metrics, 2021)</w:t>
+          </w:r>
+          <w:r>
+            <w:rPr>
+              <w:sz w:val="20"/>
+              <w:szCs w:val="20"/>
+            </w:rPr>
+            <w:fldChar w:fldCharType="end"/>
+          </w:r>
+        </w:sdtContent>
+      </w:sdt>
       <w:r>
         <w:rPr>
           <w:rFonts w:ascii="Times New Roman" w:eastAsia="Times New Roman" w:hAnsi="Times New Roman" w:cs="Times New Roman"/>
           <w:sz w:val="16"/>
           <w:szCs w:val="16"/>
         </w:rPr>
-        <w:t>Token Metrics, July 23, 2021, Intro to Blockchain and Cryptocurrencies | an Ultimate Guide).</w:t>
+        <w:t>.</w:t>
       </w:r>
       <w:r>
         <w:rPr>
@@ -2383,26 +2875,56 @@
           <w:sz w:val="16"/>
           <w:szCs w:val="16"/>
         </w:rPr>
-        <w:t>Image used from Tania H, Jan 04, 2018, RubyGarage (</w:t>
-      </w:r>
-      <w:hyperlink r:id="rId14">
-        <w:r>
+        <w:t xml:space="preserve">Image used from </w:t>
+      </w:r>
+      <w:sdt>
+        <w:sdtPr>
           <w:rPr>
-            <w:color w:val="0563C1"/>
             <w:sz w:val="16"/>
             <w:szCs w:val="16"/>
-            <w:u w:val="single"/>
           </w:rPr>
-          <w:t>https://rubygarage.org/blog/how-blockchain-works</w:t>
-        </w:r>
-      </w:hyperlink>
-      <w:r>
-        <w:rPr>
-          <w:sz w:val="16"/>
-          <w:szCs w:val="16"/>
-        </w:rPr>
-        <w:t>)</w:t>
-      </w:r>
+          <w:id w:val="-1762672474"/>
+          <w:citation/>
+        </w:sdtPr>
+        <w:sdtContent>
+          <w:r>
+            <w:rPr>
+              <w:sz w:val="16"/>
+              <w:szCs w:val="16"/>
+            </w:rPr>
+            <w:fldChar w:fldCharType="begin"/>
+          </w:r>
+          <w:r>
+            <w:rPr>
+              <w:sz w:val="16"/>
+              <w:szCs w:val="16"/>
+            </w:rPr>
+            <w:instrText xml:space="preserve"> CITATION Tan18 \l 3081 </w:instrText>
+          </w:r>
+          <w:r>
+            <w:rPr>
+              <w:sz w:val="16"/>
+              <w:szCs w:val="16"/>
+            </w:rPr>
+            <w:fldChar w:fldCharType="separate"/>
+          </w:r>
+          <w:r>
+            <w:rPr>
+              <w:noProof/>
+              <w:sz w:val="16"/>
+              <w:szCs w:val="16"/>
+            </w:rPr>
+            <w:t>(H., 2018)</w:t>
+          </w:r>
+          <w:r>
+            <w:rPr>
+              <w:sz w:val="16"/>
+              <w:szCs w:val="16"/>
+            </w:rPr>
+            <w:fldChar w:fldCharType="end"/>
+          </w:r>
+        </w:sdtContent>
+      </w:sdt>
     </w:p>
     <w:p>
       <w:pPr>
@@ -2444,7 +2966,7 @@
                     <pic:cNvPicPr preferRelativeResize="0"/>
                   </pic:nvPicPr>
                   <pic:blipFill>
-                    <a:blip r:embed="rId15"/>
+                    <a:blip r:embed="rId14"/>
                     <a:srcRect/>
                     <a:stretch>
                       <a:fillRect/>
@@ -2479,26 +3001,56 @@
           <w:sz w:val="16"/>
           <w:szCs w:val="16"/>
         </w:rPr>
-        <w:t>Image used from Tania H, Jan 04, 2018, RubyGarage (</w:t>
-      </w:r>
-      <w:hyperlink r:id="rId16">
-        <w:r>
+        <w:t xml:space="preserve">Image used from </w:t>
+      </w:r>
+      <w:sdt>
+        <w:sdtPr>
           <w:rPr>
-            <w:color w:val="0563C1"/>
             <w:sz w:val="16"/>
             <w:szCs w:val="16"/>
-            <w:u w:val="single"/>
           </w:rPr>
-          <w:t>https://rubygarage.org/blog/how-blockchain-works</w:t>
-        </w:r>
-      </w:hyperlink>
-      <w:r>
-        <w:rPr>
-          <w:sz w:val="16"/>
-          <w:szCs w:val="16"/>
-        </w:rPr>
-        <w:t>)</w:t>
-      </w:r>
+          <w:id w:val="-351183729"/>
+          <w:citation/>
+        </w:sdtPr>
+        <w:sdtContent>
+          <w:r>
+            <w:rPr>
+              <w:sz w:val="16"/>
+              <w:szCs w:val="16"/>
+            </w:rPr>
+            <w:fldChar w:fldCharType="begin"/>
+          </w:r>
+          <w:r>
+            <w:rPr>
+              <w:sz w:val="16"/>
+              <w:szCs w:val="16"/>
+            </w:rPr>
+            <w:instrText xml:space="preserve"> CITATION Tan18 \l 3081 </w:instrText>
+          </w:r>
+          <w:r>
+            <w:rPr>
+              <w:sz w:val="16"/>
+              <w:szCs w:val="16"/>
+            </w:rPr>
+            <w:fldChar w:fldCharType="separate"/>
+          </w:r>
+          <w:r>
+            <w:rPr>
+              <w:noProof/>
+              <w:sz w:val="16"/>
+              <w:szCs w:val="16"/>
+            </w:rPr>
+            <w:t>(H., 2018)</w:t>
+          </w:r>
+          <w:r>
+            <w:rPr>
+              <w:sz w:val="16"/>
+              <w:szCs w:val="16"/>
+            </w:rPr>
+            <w:fldChar w:fldCharType="end"/>
+          </w:r>
+        </w:sdtContent>
+      </w:sdt>
     </w:p>
     <w:p>
       <w:pPr>
@@ -2512,14 +3064,78 @@
           <w:sz w:val="20"/>
           <w:szCs w:val="20"/>
         </w:rPr>
-        <w:t xml:space="preserve">Another feature that blockchain contains is proof-of-work (PoW) which acts as a consensus. Proof-of-work is how a cryptocurrency mines and adds to the blockchain, this is achieved by solving mathematical problems which is how the new block is added to the blockchain. The nodes in a blockchain are referred to miners and the process for solving these mathematical problems called mining </w:t>
-      </w:r>
-      <w:r>
-        <w:rPr>
-          <w:sz w:val="16"/>
-          <w:szCs w:val="16"/>
-        </w:rPr>
-        <w:t>(Bybit Learn, December 8, 2020, What is proof of work (PoW in Blockchain?).</w:t>
+        <w:t>Another feature that blockchain contains is proof-of-work (</w:t>
+      </w:r>
+      <w:proofErr w:type="spellStart"/>
+      <w:r>
+        <w:rPr>
+          <w:sz w:val="20"/>
+          <w:szCs w:val="20"/>
+        </w:rPr>
+        <w:t>PoW</w:t>
+      </w:r>
+      <w:proofErr w:type="spellEnd"/>
+      <w:r>
+        <w:rPr>
+          <w:sz w:val="20"/>
+          <w:szCs w:val="20"/>
+        </w:rPr>
+        <w:t xml:space="preserve">) which acts as a consensus. Proof-of-work is how a cryptocurrency mines and adds to the blockchain, this is achieved by solving mathematical problems which is how the new block is added to the blockchain. The nodes in a blockchain are referred to miners and the process for solving these mathematical problems called mining </w:t>
+      </w:r>
+      <w:sdt>
+        <w:sdtPr>
+          <w:rPr>
+            <w:sz w:val="20"/>
+            <w:szCs w:val="20"/>
+          </w:rPr>
+          <w:id w:val="-2083593665"/>
+          <w:citation/>
+        </w:sdtPr>
+        <w:sdtContent>
+          <w:r>
+            <w:rPr>
+              <w:sz w:val="20"/>
+              <w:szCs w:val="20"/>
+            </w:rPr>
+            <w:fldChar w:fldCharType="begin"/>
+          </w:r>
+          <w:r>
+            <w:rPr>
+              <w:sz w:val="20"/>
+              <w:szCs w:val="20"/>
+            </w:rPr>
+            <w:instrText xml:space="preserve"> CITATION Byb20 \l 3081 </w:instrText>
+          </w:r>
+          <w:r>
+            <w:rPr>
+              <w:sz w:val="20"/>
+              <w:szCs w:val="20"/>
+            </w:rPr>
+            <w:fldChar w:fldCharType="separate"/>
+          </w:r>
+          <w:r>
+            <w:rPr>
+              <w:noProof/>
+              <w:sz w:val="20"/>
+              <w:szCs w:val="20"/>
+            </w:rPr>
+            <w:t>(Learn, 2020)</w:t>
+          </w:r>
+          <w:r>
+            <w:rPr>
+              <w:sz w:val="20"/>
+              <w:szCs w:val="20"/>
+            </w:rPr>
+            <w:fldChar w:fldCharType="end"/>
+          </w:r>
+        </w:sdtContent>
+      </w:sdt>
+      <w:r>
+        <w:rPr>
+          <w:sz w:val="20"/>
+          <w:szCs w:val="20"/>
+        </w:rPr>
+        <w:t>.</w:t>
       </w:r>
     </w:p>
     <w:p>
@@ -2539,53 +3155,224 @@
       <w:r>
         <w:t xml:space="preserve"> </w:t>
       </w:r>
-      <w:r>
-        <w:rPr>
-          <w:sz w:val="16"/>
-          <w:szCs w:val="16"/>
-        </w:rPr>
-        <w:t xml:space="preserve">(Nexus, </w:t>
-      </w:r>
-      <w:r>
-        <w:rPr>
-          <w:sz w:val="16"/>
-          <w:szCs w:val="16"/>
+      <w:sdt>
+        <w:sdtPr>
+          <w:rPr>
+            <w:sz w:val="20"/>
+            <w:szCs w:val="20"/>
+          </w:rPr>
+          <w:id w:val="-352881131"/>
+          <w:citation/>
+        </w:sdtPr>
+        <w:sdtContent>
+          <w:r>
+            <w:rPr>
+              <w:sz w:val="20"/>
+              <w:szCs w:val="20"/>
+            </w:rPr>
+            <w:fldChar w:fldCharType="begin"/>
+          </w:r>
+          <w:r>
+            <w:rPr>
+              <w:sz w:val="20"/>
+              <w:szCs w:val="20"/>
+            </w:rPr>
+            <w:instrText xml:space="preserve"> CITATION Nex20 \l 3081 </w:instrText>
+          </w:r>
+          <w:r>
+            <w:rPr>
+              <w:sz w:val="20"/>
+              <w:szCs w:val="20"/>
+            </w:rPr>
+            <w:fldChar w:fldCharType="separate"/>
+          </w:r>
+          <w:r>
+            <w:rPr>
+              <w:noProof/>
+              <w:sz w:val="20"/>
+              <w:szCs w:val="20"/>
+            </w:rPr>
+            <w:t>(Nexus, University of Michigan, 2020)</w:t>
+          </w:r>
+          <w:r>
+            <w:rPr>
+              <w:sz w:val="20"/>
+              <w:szCs w:val="20"/>
+            </w:rPr>
+            <w:fldChar w:fldCharType="end"/>
+          </w:r>
+        </w:sdtContent>
+      </w:sdt>
+      <w:r>
+        <w:rPr>
+          <w:sz w:val="20"/>
+          <w:szCs w:val="20"/>
+        </w:rPr>
+        <w:t>Proof-of-work (</w:t>
+      </w:r>
+      <w:proofErr w:type="spellStart"/>
+      <w:r>
+        <w:rPr>
+          <w:sz w:val="20"/>
+          <w:szCs w:val="20"/>
+        </w:rPr>
+        <w:t>PoW</w:t>
+      </w:r>
+      <w:proofErr w:type="spellEnd"/>
+      <w:r>
+        <w:rPr>
+          <w:sz w:val="20"/>
+          <w:szCs w:val="20"/>
+        </w:rPr>
+        <w:t xml:space="preserve">) offers a timestamp mechanism in which the nodes on the network solve </w:t>
+      </w:r>
+      <w:r>
+        <w:rPr>
+          <w:sz w:val="20"/>
+          <w:szCs w:val="20"/>
         </w:rPr>
         <w:lastRenderedPageBreak/>
-        <w:t>University of Michigan Engineering, October 20, 2020)</w:t>
-      </w:r>
-      <w:r>
-        <w:rPr>
-          <w:sz w:val="20"/>
-          <w:szCs w:val="20"/>
-        </w:rPr>
-        <w:t xml:space="preserve">. Proof-of-work (PoW) offers a timestamp mechanism in which the nodes on the network solve computational puzzles to create the next block and push over the network and add to the blockchain </w:t>
-      </w:r>
-      <w:r>
-        <w:rPr>
-          <w:sz w:val="16"/>
-          <w:szCs w:val="16"/>
-        </w:rPr>
-        <w:t xml:space="preserve">(Bybit Learn, December 8, 2020, What is proof of work (PoW in Blockchain?). </w:t>
-      </w:r>
-      <w:r>
-        <w:rPr>
-          <w:sz w:val="20"/>
-          <w:szCs w:val="20"/>
-        </w:rPr>
-        <w:t xml:space="preserve">This mechanism will prevent denial of service attacks due to the scope of the peer-2-peer model that blockchain works on. The only downside to PoW is the sheer computing power that is required to mine the blocks and what is concerning is other countries are contending with mining crypto which is using the earth’s resources </w:t>
-      </w:r>
-      <w:r>
-        <w:rPr>
-          <w:sz w:val="16"/>
-          <w:szCs w:val="16"/>
-        </w:rPr>
-        <w:t>(statista, 2021)</w:t>
-      </w:r>
-      <w:r>
-        <w:rPr>
-          <w:sz w:val="16"/>
-          <w:szCs w:val="16"/>
+        <w:t>computational puzzles to create the next block and push over the network and add to the blockchain</w:t>
+      </w:r>
+      <w:sdt>
+        <w:sdtPr>
+          <w:rPr>
+            <w:sz w:val="20"/>
+            <w:szCs w:val="20"/>
+          </w:rPr>
+          <w:id w:val="1854537756"/>
+          <w:citation/>
+        </w:sdtPr>
+        <w:sdtContent>
+          <w:r>
+            <w:rPr>
+              <w:sz w:val="20"/>
+              <w:szCs w:val="20"/>
+            </w:rPr>
+            <w:fldChar w:fldCharType="begin"/>
+          </w:r>
+          <w:r>
+            <w:rPr>
+              <w:sz w:val="20"/>
+              <w:szCs w:val="20"/>
+            </w:rPr>
+            <w:instrText xml:space="preserve"> CITATION Byb20 \l 3081 </w:instrText>
+          </w:r>
+          <w:r>
+            <w:rPr>
+              <w:sz w:val="20"/>
+              <w:szCs w:val="20"/>
+            </w:rPr>
+            <w:fldChar w:fldCharType="separate"/>
+          </w:r>
+          <w:r>
+            <w:rPr>
+              <w:noProof/>
+              <w:sz w:val="20"/>
+              <w:szCs w:val="20"/>
+            </w:rPr>
+            <w:t xml:space="preserve"> </w:t>
+          </w:r>
+          <w:r>
+            <w:rPr>
+              <w:noProof/>
+              <w:sz w:val="20"/>
+              <w:szCs w:val="20"/>
+            </w:rPr>
+            <w:t>(Learn, 2020)</w:t>
+          </w:r>
+          <w:r>
+            <w:rPr>
+              <w:sz w:val="20"/>
+              <w:szCs w:val="20"/>
+            </w:rPr>
+            <w:fldChar w:fldCharType="end"/>
+          </w:r>
+        </w:sdtContent>
+      </w:sdt>
+      <w:r>
+        <w:rPr>
+          <w:sz w:val="20"/>
+          <w:szCs w:val="20"/>
+        </w:rPr>
+        <w:t xml:space="preserve">. </w:t>
+      </w:r>
+      <w:r>
+        <w:rPr>
+          <w:sz w:val="20"/>
+          <w:szCs w:val="20"/>
+        </w:rPr>
+        <w:t xml:space="preserve">This mechanism will prevent denial of service attacks due to the scope of the peer-2-peer model that blockchain works on. The only downside to </w:t>
+      </w:r>
+      <w:proofErr w:type="spellStart"/>
+      <w:r>
+        <w:rPr>
+          <w:sz w:val="20"/>
+          <w:szCs w:val="20"/>
+        </w:rPr>
+        <w:t>PoW</w:t>
+      </w:r>
+      <w:proofErr w:type="spellEnd"/>
+      <w:r>
+        <w:rPr>
+          <w:sz w:val="20"/>
+          <w:szCs w:val="20"/>
+        </w:rPr>
+        <w:t xml:space="preserve"> is the sheer computing power that is required to mine the blocks and what is concerning is other countries are contending with mining crypto which is using the earth’s resources </w:t>
+      </w:r>
+      <w:sdt>
+        <w:sdtPr>
+          <w:rPr>
+            <w:sz w:val="20"/>
+            <w:szCs w:val="20"/>
+          </w:rPr>
+          <w:id w:val="788404793"/>
+          <w:citation/>
+        </w:sdtPr>
+        <w:sdtEndPr/>
+        <w:sdtContent>
+          <w:r>
+            <w:rPr>
+              <w:sz w:val="20"/>
+              <w:szCs w:val="20"/>
+            </w:rPr>
+            <w:fldChar w:fldCharType="begin"/>
+          </w:r>
+          <w:r>
+            <w:rPr>
+              <w:sz w:val="20"/>
+              <w:szCs w:val="20"/>
+            </w:rPr>
+            <w:instrText xml:space="preserve"> CITATION Sta21 \l 3081 </w:instrText>
+          </w:r>
+          <w:r>
+            <w:rPr>
+              <w:sz w:val="20"/>
+              <w:szCs w:val="20"/>
+            </w:rPr>
+            <w:fldChar w:fldCharType="separate"/>
+          </w:r>
+          <w:r>
+            <w:rPr>
+              <w:noProof/>
+              <w:sz w:val="20"/>
+              <w:szCs w:val="20"/>
+            </w:rPr>
+            <w:t>(Statista, 2021)</w:t>
+          </w:r>
+          <w:r>
+            <w:rPr>
+              <w:sz w:val="20"/>
+              <w:szCs w:val="20"/>
+            </w:rPr>
+            <w:fldChar w:fldCharType="end"/>
+          </w:r>
+        </w:sdtContent>
+      </w:sdt>
+      <w:r>
+        <w:rPr>
+          <w:sz w:val="20"/>
+          <w:szCs w:val="20"/>
         </w:rPr>
         <w:t xml:space="preserve">. </w:t>
       </w:r>
@@ -2608,7 +3395,7 @@
       <w:pPr>
         <w:pStyle w:val="Heading2"/>
       </w:pPr>
-      <w:bookmarkStart w:id="7" w:name="_Toc85299365"/>
+      <w:bookmarkStart w:id="7" w:name="_Toc85310935"/>
       <w:r>
         <w:t>What Blockchain-based PKI will fix</w:t>
       </w:r>
@@ -2717,40 +3504,60 @@
         </w:rPr>
         <w:t xml:space="preserve">in this context for PKI, it would be digital certificates and public keys </w:t>
       </w:r>
-      <w:r>
-        <w:rPr>
-          <w:color w:val="000000"/>
-        </w:rPr>
-        <w:t>(</w:t>
-      </w:r>
-      <w:r>
-        <w:rPr>
-          <w:rFonts w:ascii="Times New Roman" w:eastAsia="Times New Roman" w:hAnsi="Times New Roman" w:cs="Times New Roman"/>
-          <w:color w:val="000000"/>
-          <w:sz w:val="16"/>
-          <w:szCs w:val="16"/>
-        </w:rPr>
-        <w:t>Andrii Fedotov, January 24,</w:t>
-      </w:r>
-      <w:r>
-        <w:rPr>
-          <w:rFonts w:ascii="Times New Roman" w:eastAsia="Times New Roman" w:hAnsi="Times New Roman" w:cs="Times New Roman"/>
-          <w:color w:val="000000"/>
-          <w:sz w:val="16"/>
-          <w:szCs w:val="16"/>
-          <w:vertAlign w:val="superscript"/>
-        </w:rPr>
-        <w:t xml:space="preserve"> </w:t>
-      </w:r>
-      <w:r>
-        <w:rPr>
-          <w:rFonts w:ascii="Times New Roman" w:eastAsia="Times New Roman" w:hAnsi="Times New Roman" w:cs="Times New Roman"/>
-          <w:color w:val="000000"/>
-          <w:sz w:val="16"/>
-          <w:szCs w:val="16"/>
-        </w:rPr>
-        <w:t>2019, Hackernoon).</w:t>
-      </w:r>
+      <w:sdt>
+        <w:sdtPr>
+          <w:rPr>
+            <w:color w:val="000000"/>
+            <w:sz w:val="20"/>
+            <w:szCs w:val="20"/>
+          </w:rPr>
+          <w:id w:val="-399211381"/>
+          <w:citation/>
+        </w:sdtPr>
+        <w:sdtContent>
+          <w:r>
+            <w:rPr>
+              <w:color w:val="000000"/>
+              <w:sz w:val="20"/>
+              <w:szCs w:val="20"/>
+            </w:rPr>
+            <w:fldChar w:fldCharType="begin"/>
+          </w:r>
+          <w:r>
+            <w:rPr>
+              <w:color w:val="000000"/>
+              <w:sz w:val="20"/>
+              <w:szCs w:val="20"/>
+            </w:rPr>
+            <w:instrText xml:space="preserve"> CITATION And19 \l 3081 </w:instrText>
+          </w:r>
+          <w:r>
+            <w:rPr>
+              <w:color w:val="000000"/>
+              <w:sz w:val="20"/>
+              <w:szCs w:val="20"/>
+            </w:rPr>
+            <w:fldChar w:fldCharType="separate"/>
+          </w:r>
+          <w:r>
+            <w:rPr>
+              <w:noProof/>
+              <w:color w:val="000000"/>
+              <w:sz w:val="20"/>
+              <w:szCs w:val="20"/>
+            </w:rPr>
+            <w:t>(Fedotov, 2019)</w:t>
+          </w:r>
+          <w:r>
+            <w:rPr>
+              <w:color w:val="000000"/>
+              <w:sz w:val="20"/>
+              <w:szCs w:val="20"/>
+            </w:rPr>
+            <w:fldChar w:fldCharType="end"/>
+          </w:r>
+        </w:sdtContent>
+      </w:sdt>
     </w:p>
     <w:p>
       <w:pPr>
@@ -2813,16 +3620,87 @@
           <w:sz w:val="20"/>
           <w:szCs w:val="20"/>
         </w:rPr>
-        <w:t>he PKI model was built to support the older centralized model which companies are increasingly moving away from due to cloud computing, mobile devices, and BYOD devices. Blockchain is built for peer-2-peer communications which is distributed and supports the current trend for companies moving towards cloud systems. Because Blockchain is distributed, there is built-in redundancy as multiple nodes over the network are downloading the new blocks via Proof-of-work (PoW) (</w:t>
-      </w:r>
-      <w:r>
-        <w:rPr>
-          <w:rFonts w:ascii="Times New Roman" w:eastAsia="Times New Roman" w:hAnsi="Times New Roman" w:cs="Times New Roman"/>
-          <w:color w:val="000000"/>
-          <w:sz w:val="16"/>
-          <w:szCs w:val="16"/>
-        </w:rPr>
-        <w:t>Remme, Jan 27, 2020).</w:t>
+        <w:t>he PKI model was built to support the older centralized model which companies are increasingly moving away from due to cloud computing, mobile devices, and BYOD devices. Blockchain is built for peer-2-peer communications which is distributed and supports the current trend for companies moving towards cloud systems. Because Blockchain is distributed, there is built-in redundancy as multiple nodes over the network are downloading the new blocks via Proof-of-work (</w:t>
+      </w:r>
+      <w:proofErr w:type="spellStart"/>
+      <w:r>
+        <w:rPr>
+          <w:color w:val="000000"/>
+          <w:sz w:val="20"/>
+          <w:szCs w:val="20"/>
+        </w:rPr>
+        <w:t>PoW</w:t>
+      </w:r>
+      <w:proofErr w:type="spellEnd"/>
+      <w:r>
+        <w:rPr>
+          <w:color w:val="000000"/>
+          <w:sz w:val="20"/>
+          <w:szCs w:val="20"/>
+        </w:rPr>
+        <w:t xml:space="preserve">) </w:t>
+      </w:r>
+      <w:sdt>
+        <w:sdtPr>
+          <w:rPr>
+            <w:color w:val="000000"/>
+            <w:sz w:val="20"/>
+            <w:szCs w:val="20"/>
+          </w:rPr>
+          <w:id w:val="-1123922092"/>
+          <w:citation/>
+        </w:sdtPr>
+        <w:sdtContent>
+          <w:r>
+            <w:rPr>
+              <w:color w:val="000000"/>
+              <w:sz w:val="20"/>
+              <w:szCs w:val="20"/>
+            </w:rPr>
+            <w:fldChar w:fldCharType="begin"/>
+          </w:r>
+          <w:r>
+            <w:rPr>
+              <w:color w:val="000000"/>
+              <w:sz w:val="20"/>
+              <w:szCs w:val="20"/>
+            </w:rPr>
+            <w:instrText xml:space="preserve"> CITATION Rem20 \l 3081 </w:instrText>
+          </w:r>
+          <w:r>
+            <w:rPr>
+              <w:color w:val="000000"/>
+              <w:sz w:val="20"/>
+              <w:szCs w:val="20"/>
+            </w:rPr>
+            <w:fldChar w:fldCharType="separate"/>
+          </w:r>
+          <w:r>
+            <w:rPr>
+              <w:noProof/>
+              <w:color w:val="000000"/>
+              <w:sz w:val="20"/>
+              <w:szCs w:val="20"/>
+            </w:rPr>
+            <w:t>(Remme, 2020)</w:t>
+          </w:r>
+          <w:r>
+            <w:rPr>
+              <w:color w:val="000000"/>
+              <w:sz w:val="20"/>
+              <w:szCs w:val="20"/>
+            </w:rPr>
+            <w:fldChar w:fldCharType="end"/>
+          </w:r>
+        </w:sdtContent>
+      </w:sdt>
+      <w:r>
+        <w:rPr>
+          <w:color w:val="000000"/>
+          <w:sz w:val="20"/>
+          <w:szCs w:val="20"/>
+        </w:rPr>
+        <w:t>.</w:t>
       </w:r>
     </w:p>
     <w:p>
@@ -2919,25 +3797,106 @@
           <w:sz w:val="20"/>
           <w:szCs w:val="20"/>
         </w:rPr>
-        <w:t>The longest chain not only serves as proof of the sequence of events witnessed, but proof that it came from the largest pool of CPU power. As long as a majority of CPU power is controlled by nodes that are not cooperating to attack the network, they’ll generate the longest chain and outpace attackers</w:t>
-      </w:r>
-      <w:r>
-        <w:rPr>
-          <w:color w:val="000000"/>
-          <w:sz w:val="20"/>
-          <w:szCs w:val="20"/>
-        </w:rPr>
-        <w:t xml:space="preserve">.” </w:t>
-      </w:r>
-      <w:r>
-        <w:rPr>
-          <w:rFonts w:ascii="Times New Roman" w:eastAsia="Times New Roman" w:hAnsi="Times New Roman" w:cs="Times New Roman"/>
-          <w:color w:val="000000"/>
-          <w:sz w:val="16"/>
-          <w:szCs w:val="16"/>
-        </w:rPr>
-        <w:t>(Satoshi Nakamoto, October 31, 2001 Bitcoin: a Peer-to-Peer Electronic Cash System whitepaper)</w:t>
-      </w:r>
+        <w:t xml:space="preserve">The longest chain not only serves as proof of the sequence of events witnessed, but proof that it came from the largest pool of CPU power. </w:t>
+      </w:r>
+      <w:proofErr w:type="gramStart"/>
+      <w:r>
+        <w:rPr>
+          <w:i/>
+          <w:color w:val="000000"/>
+          <w:sz w:val="20"/>
+          <w:szCs w:val="20"/>
+        </w:rPr>
+        <w:t>As long as</w:t>
+      </w:r>
+      <w:proofErr w:type="gramEnd"/>
+      <w:r>
+        <w:rPr>
+          <w:i/>
+          <w:color w:val="000000"/>
+          <w:sz w:val="20"/>
+          <w:szCs w:val="20"/>
+        </w:rPr>
+        <w:t xml:space="preserve"> a majority of CPU power is controlled by nodes that are not cooperating to attack the network, they’ll generate the longest chain and outpace attackers</w:t>
+      </w:r>
+      <w:r>
+        <w:rPr>
+          <w:color w:val="000000"/>
+          <w:sz w:val="20"/>
+          <w:szCs w:val="20"/>
+        </w:rPr>
+        <w:t>.”</w:t>
+      </w:r>
+      <w:sdt>
+        <w:sdtPr>
+          <w:rPr>
+            <w:rFonts w:ascii="Times New Roman" w:eastAsia="Times New Roman" w:hAnsi="Times New Roman" w:cs="Times New Roman"/>
+            <w:color w:val="000000"/>
+            <w:sz w:val="20"/>
+            <w:szCs w:val="20"/>
+          </w:rPr>
+          <w:id w:val="-1573647926"/>
+          <w:citation/>
+        </w:sdtPr>
+        <w:sdtContent>
+          <w:r>
+            <w:rPr>
+              <w:rFonts w:ascii="Times New Roman" w:eastAsia="Times New Roman" w:hAnsi="Times New Roman" w:cs="Times New Roman"/>
+              <w:color w:val="000000"/>
+              <w:sz w:val="20"/>
+              <w:szCs w:val="20"/>
+            </w:rPr>
+            <w:fldChar w:fldCharType="begin"/>
+          </w:r>
+          <w:r>
+            <w:rPr>
+              <w:rFonts w:ascii="Times New Roman" w:eastAsia="Times New Roman" w:hAnsi="Times New Roman" w:cs="Times New Roman"/>
+              <w:color w:val="000000"/>
+              <w:sz w:val="20"/>
+              <w:szCs w:val="20"/>
+            </w:rPr>
+            <w:instrText xml:space="preserve"> CITATION Sat08 \l 3081 </w:instrText>
+          </w:r>
+          <w:r>
+            <w:rPr>
+              <w:rFonts w:ascii="Times New Roman" w:eastAsia="Times New Roman" w:hAnsi="Times New Roman" w:cs="Times New Roman"/>
+              <w:color w:val="000000"/>
+              <w:sz w:val="20"/>
+              <w:szCs w:val="20"/>
+            </w:rPr>
+            <w:fldChar w:fldCharType="separate"/>
+          </w:r>
+          <w:r>
+            <w:rPr>
+              <w:rFonts w:ascii="Times New Roman" w:eastAsia="Times New Roman" w:hAnsi="Times New Roman" w:cs="Times New Roman"/>
+              <w:noProof/>
+              <w:color w:val="000000"/>
+              <w:sz w:val="20"/>
+              <w:szCs w:val="20"/>
+            </w:rPr>
+            <w:t xml:space="preserve"> </w:t>
+          </w:r>
+          <w:r>
+            <w:rPr>
+              <w:rFonts w:ascii="Times New Roman" w:eastAsia="Times New Roman" w:hAnsi="Times New Roman" w:cs="Times New Roman"/>
+              <w:noProof/>
+              <w:color w:val="000000"/>
+              <w:sz w:val="20"/>
+              <w:szCs w:val="20"/>
+            </w:rPr>
+            <w:t>(Nakamoto, 2008)</w:t>
+          </w:r>
+          <w:r>
+            <w:rPr>
+              <w:rFonts w:ascii="Times New Roman" w:eastAsia="Times New Roman" w:hAnsi="Times New Roman" w:cs="Times New Roman"/>
+              <w:color w:val="000000"/>
+              <w:sz w:val="20"/>
+              <w:szCs w:val="20"/>
+            </w:rPr>
+            <w:fldChar w:fldCharType="end"/>
+          </w:r>
+        </w:sdtContent>
+      </w:sdt>
       <w:r>
         <w:rPr>
           <w:color w:val="000000"/>
@@ -2966,7 +3925,7 @@
       <w:pPr>
         <w:pStyle w:val="Heading1"/>
       </w:pPr>
-      <w:bookmarkStart w:id="8" w:name="_Toc85299366"/>
+      <w:bookmarkStart w:id="8" w:name="_Toc85310936"/>
       <w:r>
         <w:t>My Thoughts</w:t>
       </w:r>
@@ -3177,7 +4136,23 @@
           <w:sz w:val="20"/>
           <w:szCs w:val="20"/>
         </w:rPr>
-        <w:t>(i.e their personal computer</w:t>
+        <w:t>(</w:t>
+      </w:r>
+      <w:proofErr w:type="spellStart"/>
+      <w:r>
+        <w:rPr>
+          <w:sz w:val="20"/>
+          <w:szCs w:val="20"/>
+        </w:rPr>
+        <w:t>i.e</w:t>
+      </w:r>
+      <w:proofErr w:type="spellEnd"/>
+      <w:r>
+        <w:rPr>
+          <w:sz w:val="20"/>
+          <w:szCs w:val="20"/>
+        </w:rPr>
+        <w:t xml:space="preserve"> their personal computer</w:t>
       </w:r>
       <w:r>
         <w:rPr>
@@ -3325,7 +4300,23 @@
           <w:sz w:val="20"/>
           <w:szCs w:val="20"/>
         </w:rPr>
-        <w:t xml:space="preserve"> team are trained security professionals and have to depend on a managed service provider (MSP) to look after some of these systems. As technicians looking after a customer, there have been cases of half completed work, “band-aid” fixes or simple mistakes like powering the server back on after an update. Although they have the expertise and skills required to operate these specialized systems, they can lack the care and attention that an employer of the company network provides. So far, this hasn’t been the case for our CA server but if it did, the repercussions could be catastrophic for our company.</w:t>
+        <w:t xml:space="preserve"> team are trained security professionals and </w:t>
+      </w:r>
+      <w:proofErr w:type="gramStart"/>
+      <w:r>
+        <w:rPr>
+          <w:sz w:val="20"/>
+          <w:szCs w:val="20"/>
+        </w:rPr>
+        <w:t>have to</w:t>
+      </w:r>
+      <w:proofErr w:type="gramEnd"/>
+      <w:r>
+        <w:rPr>
+          <w:sz w:val="20"/>
+          <w:szCs w:val="20"/>
+        </w:rPr>
+        <w:t xml:space="preserve"> depend on a managed service provider (MSP) to look after some of these systems. As technicians looking after a customer, there have been cases of half completed work, “band-aid” fixes or simple mistakes like powering the server back on after an update. Although they have the expertise and skills required to operate these specialized systems, they can lack the care and attention that an employer of the company network provides. So far, this hasn’t been the case for our CA server but if it did, the repercussions could be catastrophic for our company.</w:t>
       </w:r>
     </w:p>
     <w:p>
@@ -3359,817 +4350,704 @@
         </w:rPr>
       </w:pPr>
     </w:p>
-    <w:p>
-      <w:pPr>
-        <w:rPr>
-          <w:sz w:val="20"/>
-          <w:szCs w:val="20"/>
-        </w:rPr>
-      </w:pPr>
-    </w:p>
-    <w:p>
-      <w:pPr>
-        <w:rPr>
-          <w:sz w:val="20"/>
-          <w:szCs w:val="20"/>
-        </w:rPr>
-      </w:pPr>
-    </w:p>
-    <w:p>
-      <w:pPr>
-        <w:pStyle w:val="Heading1"/>
-      </w:pPr>
-      <w:bookmarkStart w:id="9" w:name="_Toc85299367"/>
-      <w:r>
-        <w:t>References:</w:t>
-      </w:r>
-      <w:bookmarkEnd w:id="9"/>
-      <w:r>
-        <w:rPr>
-          <w:sz w:val="20"/>
-          <w:szCs w:val="20"/>
-        </w:rPr>
-        <w:t> </w:t>
-      </w:r>
-    </w:p>
-    <w:p>
-      <w:pPr>
-        <w:numPr>
-          <w:ilvl w:val="0"/>
-          <w:numId w:val="1"/>
-        </w:numPr>
-        <w:pBdr>
-          <w:top w:val="nil"/>
-          <w:left w:val="nil"/>
-          <w:bottom w:val="nil"/>
-          <w:right w:val="nil"/>
-          <w:between w:val="nil"/>
-        </w:pBdr>
-        <w:spacing w:line="240" w:lineRule="auto"/>
-        <w:rPr>
-          <w:rFonts w:ascii="Times New Roman" w:eastAsia="Times New Roman" w:hAnsi="Times New Roman" w:cs="Times New Roman"/>
-          <w:color w:val="000000"/>
-          <w:sz w:val="20"/>
-          <w:szCs w:val="20"/>
-        </w:rPr>
-      </w:pPr>
-      <w:r>
-        <w:rPr>
-          <w:rFonts w:ascii="Times New Roman" w:eastAsia="Times New Roman" w:hAnsi="Times New Roman" w:cs="Times New Roman"/>
-          <w:color w:val="000000"/>
-          <w:sz w:val="20"/>
-          <w:szCs w:val="20"/>
-        </w:rPr>
-        <w:t>Brien Posey, September 15, 2005, TechRepublic (</w:t>
-      </w:r>
-      <w:hyperlink r:id="rId17">
-        <w:r>
-          <w:rPr>
-            <w:rFonts w:ascii="Times New Roman" w:eastAsia="Times New Roman" w:hAnsi="Times New Roman" w:cs="Times New Roman"/>
-            <w:color w:val="0563C1"/>
-            <w:sz w:val="20"/>
-            <w:szCs w:val="20"/>
-            <w:u w:val="single"/>
-          </w:rPr>
-          <w:t>A beginner's guide to Public Key Infrastructure - TechRepublic</w:t>
-        </w:r>
-      </w:hyperlink>
-      <w:r>
-        <w:rPr>
-          <w:rFonts w:ascii="Times New Roman" w:eastAsia="Times New Roman" w:hAnsi="Times New Roman" w:cs="Times New Roman"/>
-          <w:color w:val="000000"/>
-          <w:sz w:val="20"/>
-          <w:szCs w:val="20"/>
-        </w:rPr>
-        <w:t>)</w:t>
-      </w:r>
-    </w:p>
-    <w:p>
-      <w:pPr>
-        <w:numPr>
-          <w:ilvl w:val="0"/>
-          <w:numId w:val="1"/>
-        </w:numPr>
-        <w:pBdr>
-          <w:top w:val="nil"/>
-          <w:left w:val="nil"/>
-          <w:bottom w:val="nil"/>
-          <w:right w:val="nil"/>
-          <w:between w:val="nil"/>
-        </w:pBdr>
-        <w:spacing w:line="240" w:lineRule="auto"/>
-        <w:rPr>
-          <w:rFonts w:ascii="Times New Roman" w:eastAsia="Times New Roman" w:hAnsi="Times New Roman" w:cs="Times New Roman"/>
-          <w:color w:val="000000"/>
-          <w:sz w:val="20"/>
-          <w:szCs w:val="20"/>
-        </w:rPr>
-      </w:pPr>
-      <w:r>
-        <w:rPr>
-          <w:rFonts w:ascii="Times New Roman" w:eastAsia="Times New Roman" w:hAnsi="Times New Roman" w:cs="Times New Roman"/>
-          <w:color w:val="000000"/>
-          <w:sz w:val="20"/>
-          <w:szCs w:val="20"/>
-        </w:rPr>
-        <w:t>Josh Fruhlinger, 29 May 2020 CSO Online</w:t>
-      </w:r>
-      <w:r>
-        <w:rPr>
-          <w:rFonts w:ascii="Times New Roman" w:eastAsia="Times New Roman" w:hAnsi="Times New Roman" w:cs="Times New Roman"/>
-          <w:color w:val="000000"/>
-          <w:sz w:val="20"/>
-          <w:szCs w:val="20"/>
-        </w:rPr>
-        <w:t xml:space="preserve"> </w:t>
-      </w:r>
-      <w:r>
-        <w:rPr>
-          <w:rFonts w:ascii="Times New Roman" w:eastAsia="Times New Roman" w:hAnsi="Times New Roman" w:cs="Times New Roman"/>
-          <w:color w:val="000000"/>
-          <w:sz w:val="20"/>
-          <w:szCs w:val="20"/>
-        </w:rPr>
-        <w:t>(</w:t>
-      </w:r>
-      <w:hyperlink r:id="rId18">
-        <w:r>
-          <w:rPr>
-            <w:rFonts w:ascii="Times New Roman" w:eastAsia="Times New Roman" w:hAnsi="Times New Roman" w:cs="Times New Roman"/>
-            <w:color w:val="0563C1"/>
-            <w:sz w:val="20"/>
-            <w:szCs w:val="20"/>
-            <w:u w:val="single"/>
-          </w:rPr>
-          <w:t>What is PKI? And how it secures just about everything online | CSO Online</w:t>
-        </w:r>
-      </w:hyperlink>
-      <w:r>
-        <w:rPr>
-          <w:rFonts w:ascii="Times New Roman" w:eastAsia="Times New Roman" w:hAnsi="Times New Roman" w:cs="Times New Roman"/>
-          <w:color w:val="000000"/>
-          <w:sz w:val="20"/>
-          <w:szCs w:val="20"/>
-        </w:rPr>
-        <w:t>)</w:t>
-      </w:r>
-    </w:p>
-    <w:p>
-      <w:pPr>
-        <w:numPr>
-          <w:ilvl w:val="0"/>
-          <w:numId w:val="1"/>
-        </w:numPr>
-        <w:pBdr>
-          <w:top w:val="nil"/>
-          <w:left w:val="nil"/>
-          <w:bottom w:val="nil"/>
-          <w:right w:val="nil"/>
-          <w:between w:val="nil"/>
-        </w:pBdr>
-        <w:spacing w:line="240" w:lineRule="auto"/>
-        <w:rPr>
-          <w:rFonts w:ascii="Times New Roman" w:eastAsia="Times New Roman" w:hAnsi="Times New Roman" w:cs="Times New Roman"/>
-          <w:color w:val="000000"/>
-          <w:sz w:val="20"/>
-          <w:szCs w:val="20"/>
-        </w:rPr>
-      </w:pPr>
-      <w:r>
-        <w:rPr>
-          <w:rFonts w:ascii="Times New Roman" w:eastAsia="Times New Roman" w:hAnsi="Times New Roman" w:cs="Times New Roman"/>
-          <w:color w:val="000000"/>
-          <w:sz w:val="20"/>
-          <w:szCs w:val="20"/>
-        </w:rPr>
-        <w:t>Dr. Herong Yang, 2021, PKI Tutorials – Herong’s Tutorial Examples (</w:t>
-      </w:r>
-      <w:hyperlink r:id="rId19">
-        <w:r>
-          <w:rPr>
-            <w:rFonts w:ascii="Times New Roman" w:eastAsia="Times New Roman" w:hAnsi="Times New Roman" w:cs="Times New Roman"/>
-            <w:color w:val="0563C1"/>
-            <w:sz w:val="20"/>
-            <w:szCs w:val="20"/>
-            <w:u w:val="single"/>
-          </w:rPr>
-          <w:t>https://www.herongyang.com/PKI/Introduction-What-Is-PKI-Public-Key-Infrastructure.html</w:t>
-        </w:r>
-      </w:hyperlink>
-      <w:r>
-        <w:rPr>
-          <w:rFonts w:ascii="Times New Roman" w:eastAsia="Times New Roman" w:hAnsi="Times New Roman" w:cs="Times New Roman"/>
-          <w:color w:val="000000"/>
-          <w:sz w:val="20"/>
-          <w:szCs w:val="20"/>
-        </w:rPr>
-        <w:t>)</w:t>
-      </w:r>
-    </w:p>
-    <w:p>
-      <w:pPr>
-        <w:numPr>
-          <w:ilvl w:val="0"/>
-          <w:numId w:val="1"/>
-        </w:numPr>
-        <w:pBdr>
-          <w:top w:val="nil"/>
-          <w:left w:val="nil"/>
-          <w:bottom w:val="nil"/>
-          <w:right w:val="nil"/>
-          <w:between w:val="nil"/>
-        </w:pBdr>
-        <w:spacing w:line="240" w:lineRule="auto"/>
-        <w:rPr>
-          <w:rFonts w:ascii="Times New Roman" w:eastAsia="Times New Roman" w:hAnsi="Times New Roman" w:cs="Times New Roman"/>
-          <w:color w:val="000000"/>
-          <w:sz w:val="20"/>
-          <w:szCs w:val="20"/>
-        </w:rPr>
-      </w:pPr>
-      <w:r>
-        <w:rPr>
-          <w:rFonts w:ascii="Times New Roman" w:eastAsia="Times New Roman" w:hAnsi="Times New Roman" w:cs="Times New Roman"/>
-          <w:color w:val="000000"/>
-          <w:sz w:val="20"/>
-          <w:szCs w:val="20"/>
-        </w:rPr>
-        <w:t>Bob Cromwell, 2021 (</w:t>
-      </w:r>
-      <w:hyperlink r:id="rId20">
-        <w:r>
-          <w:rPr>
-            <w:rFonts w:ascii="Times New Roman" w:eastAsia="Times New Roman" w:hAnsi="Times New Roman" w:cs="Times New Roman"/>
-            <w:color w:val="0563C1"/>
-            <w:sz w:val="20"/>
-            <w:szCs w:val="20"/>
-            <w:u w:val="single"/>
-          </w:rPr>
-          <w:t>Massive Failures of Public-Key Infrastructure (PKI) (cromwell-intl.com)</w:t>
-        </w:r>
-      </w:hyperlink>
-      <w:r>
-        <w:rPr>
-          <w:rFonts w:ascii="Times New Roman" w:eastAsia="Times New Roman" w:hAnsi="Times New Roman" w:cs="Times New Roman"/>
-          <w:color w:val="000000"/>
-          <w:sz w:val="20"/>
-          <w:szCs w:val="20"/>
-        </w:rPr>
-        <w:t>)</w:t>
-      </w:r>
-    </w:p>
-    <w:p>
-      <w:pPr>
-        <w:numPr>
-          <w:ilvl w:val="0"/>
-          <w:numId w:val="1"/>
-        </w:numPr>
-        <w:pBdr>
-          <w:top w:val="nil"/>
-          <w:left w:val="nil"/>
-          <w:bottom w:val="nil"/>
-          <w:right w:val="nil"/>
-          <w:between w:val="nil"/>
-        </w:pBdr>
-        <w:spacing w:line="240" w:lineRule="auto"/>
-        <w:rPr>
-          <w:rFonts w:ascii="Times New Roman" w:eastAsia="Times New Roman" w:hAnsi="Times New Roman" w:cs="Times New Roman"/>
-          <w:color w:val="000000"/>
-          <w:sz w:val="20"/>
-          <w:szCs w:val="20"/>
-        </w:rPr>
-      </w:pPr>
-      <w:r>
-        <w:rPr>
-          <w:rFonts w:ascii="Times New Roman" w:eastAsia="Times New Roman" w:hAnsi="Times New Roman" w:cs="Times New Roman"/>
-          <w:color w:val="000000"/>
-          <w:sz w:val="20"/>
-          <w:szCs w:val="20"/>
-        </w:rPr>
-        <w:t>Roger A. Grimes, 30 June 2015, CSO Australia (</w:t>
-      </w:r>
-      <w:hyperlink r:id="rId21">
-        <w:r>
-          <w:rPr>
-            <w:rFonts w:ascii="Times New Roman" w:eastAsia="Times New Roman" w:hAnsi="Times New Roman" w:cs="Times New Roman"/>
-            <w:color w:val="0563C1"/>
-            <w:sz w:val="20"/>
-            <w:szCs w:val="20"/>
-            <w:u w:val="single"/>
-          </w:rPr>
-          <w:t>https://www.csoonline.com/article/2942072/4-fatal-problems-with-pki.html</w:t>
-        </w:r>
-      </w:hyperlink>
-      <w:r>
-        <w:rPr>
-          <w:rFonts w:ascii="Times New Roman" w:eastAsia="Times New Roman" w:hAnsi="Times New Roman" w:cs="Times New Roman"/>
-          <w:color w:val="000000"/>
-          <w:sz w:val="20"/>
-          <w:szCs w:val="20"/>
-        </w:rPr>
-        <w:t>)</w:t>
-      </w:r>
-    </w:p>
-    <w:p>
-      <w:pPr>
-        <w:numPr>
-          <w:ilvl w:val="0"/>
-          <w:numId w:val="2"/>
-        </w:numPr>
-        <w:pBdr>
-          <w:top w:val="nil"/>
-          <w:left w:val="nil"/>
-          <w:bottom w:val="nil"/>
-          <w:right w:val="nil"/>
-          <w:between w:val="nil"/>
-        </w:pBdr>
-        <w:spacing w:line="240" w:lineRule="auto"/>
-        <w:rPr>
-          <w:rFonts w:ascii="Times New Roman" w:eastAsia="Times New Roman" w:hAnsi="Times New Roman" w:cs="Times New Roman"/>
-          <w:color w:val="000000"/>
-        </w:rPr>
-      </w:pPr>
-      <w:r>
-        <w:rPr>
-          <w:rFonts w:ascii="Times New Roman" w:eastAsia="Times New Roman" w:hAnsi="Times New Roman" w:cs="Times New Roman"/>
-          <w:color w:val="000000"/>
-        </w:rPr>
-        <w:t>Tania H, Jan 04, 2018, RubyGarage</w:t>
-      </w:r>
-      <w:r>
-        <w:rPr>
-          <w:rFonts w:ascii="Times New Roman" w:eastAsia="Times New Roman" w:hAnsi="Times New Roman" w:cs="Times New Roman"/>
-          <w:color w:val="000000"/>
-        </w:rPr>
-        <w:t xml:space="preserve"> (</w:t>
-      </w:r>
-      <w:hyperlink r:id="rId22" w:history="1">
-        <w:r>
-          <w:rPr>
-            <w:rStyle w:val="Hyperlink"/>
-            <w:rFonts w:ascii="Times New Roman" w:eastAsia="Times New Roman" w:hAnsi="Times New Roman" w:cs="Times New Roman"/>
-          </w:rPr>
-          <w:t>https://rubygarage.org/blog/how-blockchain-works</w:t>
-        </w:r>
-      </w:hyperlink>
-      <w:r>
-        <w:rPr>
-          <w:rFonts w:ascii="Times New Roman" w:eastAsia="Times New Roman" w:hAnsi="Times New Roman" w:cs="Times New Roman"/>
-          <w:color w:val="0563C1"/>
-          <w:u w:val="single"/>
-        </w:rPr>
-        <w:t>)</w:t>
-      </w:r>
-    </w:p>
-    <w:p>
-      <w:pPr>
-        <w:numPr>
-          <w:ilvl w:val="0"/>
-          <w:numId w:val="2"/>
-        </w:numPr>
-        <w:pBdr>
-          <w:top w:val="nil"/>
-          <w:left w:val="nil"/>
-          <w:bottom w:val="nil"/>
-          <w:right w:val="nil"/>
-          <w:between w:val="nil"/>
-        </w:pBdr>
-        <w:spacing w:after="0"/>
-        <w:rPr>
-          <w:rFonts w:ascii="Times New Roman" w:eastAsia="Times New Roman" w:hAnsi="Times New Roman" w:cs="Times New Roman"/>
-          <w:color w:val="000000"/>
-        </w:rPr>
-      </w:pPr>
-      <w:r>
-        <w:rPr>
-          <w:rFonts w:ascii="Times New Roman" w:eastAsia="Times New Roman" w:hAnsi="Times New Roman" w:cs="Times New Roman"/>
-          <w:color w:val="000000"/>
-          <w:sz w:val="20"/>
-          <w:szCs w:val="20"/>
-        </w:rPr>
-        <w:t>Token Metrics, July 23, 2021, Intro to Blockchain and Cryptocurrencies | an Ultimate Guide (</w:t>
-      </w:r>
-      <w:hyperlink r:id="rId23">
-        <w:r>
-          <w:rPr>
-            <w:rFonts w:ascii="Times New Roman" w:eastAsia="Times New Roman" w:hAnsi="Times New Roman" w:cs="Times New Roman"/>
-            <w:color w:val="0563C1"/>
-            <w:sz w:val="20"/>
-            <w:szCs w:val="20"/>
-            <w:u w:val="single"/>
-          </w:rPr>
-          <w:t>https://blog.tokenmetrics.com/intro-to-blockchain-and-cryptocurrencies/</w:t>
-        </w:r>
-      </w:hyperlink>
-      <w:r>
-        <w:rPr>
-          <w:rFonts w:ascii="Times New Roman" w:eastAsia="Times New Roman" w:hAnsi="Times New Roman" w:cs="Times New Roman"/>
-          <w:color w:val="000000"/>
-          <w:sz w:val="20"/>
-          <w:szCs w:val="20"/>
-        </w:rPr>
-        <w:t>)</w:t>
-      </w:r>
-    </w:p>
-    <w:p>
-      <w:pPr>
-        <w:numPr>
-          <w:ilvl w:val="0"/>
-          <w:numId w:val="2"/>
-        </w:numPr>
-        <w:pBdr>
-          <w:top w:val="nil"/>
-          <w:left w:val="nil"/>
-          <w:bottom w:val="nil"/>
-          <w:right w:val="nil"/>
-          <w:between w:val="nil"/>
-        </w:pBdr>
-        <w:spacing w:after="0"/>
-        <w:rPr>
-          <w:rFonts w:ascii="Times New Roman" w:eastAsia="Times New Roman" w:hAnsi="Times New Roman" w:cs="Times New Roman"/>
-          <w:color w:val="000000"/>
-        </w:rPr>
-      </w:pPr>
-      <w:r>
-        <w:rPr>
-          <w:color w:val="000000"/>
-          <w:sz w:val="20"/>
-          <w:szCs w:val="20"/>
-        </w:rPr>
-        <w:t>Bybit Learn, December 8, 2020, What is proof of work (PoW in Blockchain?) (</w:t>
-      </w:r>
-      <w:hyperlink r:id="rId24" w:history="1">
-        <w:r>
-          <w:rPr>
-            <w:rStyle w:val="Hyperlink"/>
-            <w:sz w:val="20"/>
-            <w:szCs w:val="20"/>
-          </w:rPr>
-          <w:t>https://learn.bybit.com/blockchain/what-is-proof-of-work-in-blockchain/</w:t>
-        </w:r>
-      </w:hyperlink>
-      <w:r>
-        <w:rPr>
-          <w:sz w:val="20"/>
-          <w:szCs w:val="20"/>
-        </w:rPr>
-        <w:t>)</w:t>
-      </w:r>
-    </w:p>
-    <w:p>
-      <w:pPr>
-        <w:numPr>
-          <w:ilvl w:val="0"/>
-          <w:numId w:val="2"/>
-        </w:numPr>
-        <w:pBdr>
-          <w:top w:val="nil"/>
-          <w:left w:val="nil"/>
-          <w:bottom w:val="nil"/>
-          <w:right w:val="nil"/>
-          <w:between w:val="nil"/>
-        </w:pBdr>
-        <w:spacing w:after="0"/>
-        <w:rPr>
-          <w:rFonts w:ascii="Times New Roman" w:eastAsia="Times New Roman" w:hAnsi="Times New Roman" w:cs="Times New Roman"/>
-          <w:color w:val="000000"/>
-        </w:rPr>
-      </w:pPr>
-      <w:r>
-        <w:rPr>
-          <w:rFonts w:ascii="Times New Roman" w:eastAsia="Times New Roman" w:hAnsi="Times New Roman" w:cs="Times New Roman"/>
-          <w:color w:val="000000"/>
-          <w:sz w:val="20"/>
-          <w:szCs w:val="20"/>
-        </w:rPr>
-        <w:t>Nexus, University of Michigan Engineering, October 20, 2020</w:t>
-      </w:r>
-      <w:r>
-        <w:rPr>
-          <w:color w:val="000000"/>
-          <w:sz w:val="20"/>
-          <w:szCs w:val="20"/>
-        </w:rPr>
-        <w:t xml:space="preserve"> (</w:t>
-      </w:r>
-      <w:hyperlink r:id="rId25">
-        <w:r>
-          <w:rPr>
-            <w:color w:val="0563C1"/>
-            <w:sz w:val="20"/>
-            <w:szCs w:val="20"/>
-            <w:u w:val="single"/>
-          </w:rPr>
-          <w:t>https://digitalskills.engin.umich.edu/fintech/top-five-emerging-blockchain-technologies/</w:t>
-        </w:r>
-      </w:hyperlink>
-      <w:r>
-        <w:rPr>
-          <w:color w:val="000000"/>
-          <w:sz w:val="20"/>
-          <w:szCs w:val="20"/>
-        </w:rPr>
-        <w:t>)</w:t>
-      </w:r>
-    </w:p>
-    <w:p>
-      <w:pPr>
-        <w:numPr>
-          <w:ilvl w:val="0"/>
-          <w:numId w:val="2"/>
-        </w:numPr>
-        <w:pBdr>
-          <w:top w:val="nil"/>
-          <w:left w:val="nil"/>
-          <w:bottom w:val="nil"/>
-          <w:right w:val="nil"/>
-          <w:between w:val="nil"/>
-        </w:pBdr>
-        <w:spacing w:after="0"/>
-        <w:rPr>
-          <w:rFonts w:ascii="Times New Roman" w:eastAsia="Times New Roman" w:hAnsi="Times New Roman" w:cs="Times New Roman"/>
-          <w:color w:val="000000"/>
-        </w:rPr>
-      </w:pPr>
-      <w:r>
-        <w:rPr>
-          <w:rFonts w:ascii="Times New Roman" w:eastAsia="Times New Roman" w:hAnsi="Times New Roman" w:cs="Times New Roman"/>
-          <w:color w:val="000000"/>
-          <w:sz w:val="20"/>
-          <w:szCs w:val="20"/>
-        </w:rPr>
-        <w:t>Andrii Fedotov, January 24, 2019, Hackernoon (</w:t>
-      </w:r>
-      <w:hyperlink r:id="rId26">
-        <w:r>
-          <w:rPr>
-            <w:rFonts w:ascii="Times New Roman" w:eastAsia="Times New Roman" w:hAnsi="Times New Roman" w:cs="Times New Roman"/>
-            <w:color w:val="0563C1"/>
-            <w:sz w:val="20"/>
-            <w:szCs w:val="20"/>
-            <w:u w:val="single"/>
-          </w:rPr>
-          <w:t>https://hackernoon.com/distributed-pki-development-and-use-cases-a828287a2e67</w:t>
-        </w:r>
-      </w:hyperlink>
-      <w:r>
-        <w:rPr>
-          <w:rFonts w:ascii="Times New Roman" w:eastAsia="Times New Roman" w:hAnsi="Times New Roman" w:cs="Times New Roman"/>
-          <w:color w:val="000000"/>
-          <w:sz w:val="20"/>
-          <w:szCs w:val="20"/>
-        </w:rPr>
-        <w:t>)</w:t>
-      </w:r>
-    </w:p>
-    <w:p>
-      <w:pPr>
-        <w:numPr>
-          <w:ilvl w:val="0"/>
-          <w:numId w:val="2"/>
-        </w:numPr>
-        <w:pBdr>
-          <w:top w:val="nil"/>
-          <w:left w:val="nil"/>
-          <w:bottom w:val="nil"/>
-          <w:right w:val="nil"/>
-          <w:between w:val="nil"/>
-        </w:pBdr>
-        <w:rPr>
-          <w:rFonts w:ascii="Times New Roman" w:eastAsia="Times New Roman" w:hAnsi="Times New Roman" w:cs="Times New Roman"/>
-          <w:color w:val="000000"/>
-        </w:rPr>
-      </w:pPr>
-      <w:r>
-        <w:rPr>
-          <w:rFonts w:ascii="Times New Roman" w:eastAsia="Times New Roman" w:hAnsi="Times New Roman" w:cs="Times New Roman"/>
-          <w:color w:val="000000"/>
-          <w:sz w:val="20"/>
-          <w:szCs w:val="20"/>
-        </w:rPr>
-        <w:t xml:space="preserve">Remme, Jan 27, 2020 </w:t>
-      </w:r>
-      <w:r>
-        <w:rPr>
-          <w:rFonts w:ascii="Times New Roman" w:eastAsia="Times New Roman" w:hAnsi="Times New Roman" w:cs="Times New Roman"/>
-          <w:color w:val="000000"/>
-          <w:sz w:val="20"/>
-          <w:szCs w:val="20"/>
-        </w:rPr>
-        <w:t>(</w:t>
-      </w:r>
-      <w:hyperlink r:id="rId27" w:history="1">
-        <w:r>
-          <w:rPr>
-            <w:rStyle w:val="Hyperlink"/>
-            <w:rFonts w:ascii="Times New Roman" w:eastAsia="Times New Roman" w:hAnsi="Times New Roman" w:cs="Times New Roman"/>
-            <w:sz w:val="20"/>
-            <w:szCs w:val="20"/>
-          </w:rPr>
-          <w:t>https://remme.io/blog/how-blockchain-addresses-public-key-infrastructure-shortcomings</w:t>
-        </w:r>
-      </w:hyperlink>
-      <w:r>
-        <w:rPr>
-          <w:rFonts w:ascii="Times New Roman" w:eastAsia="Times New Roman" w:hAnsi="Times New Roman" w:cs="Times New Roman"/>
-          <w:color w:val="0563C1"/>
-          <w:sz w:val="20"/>
-          <w:szCs w:val="20"/>
-          <w:u w:val="single"/>
-        </w:rPr>
-        <w:t>)</w:t>
-      </w:r>
-    </w:p>
-    <w:p>
-      <w:pPr>
-        <w:numPr>
-          <w:ilvl w:val="0"/>
-          <w:numId w:val="2"/>
-        </w:numPr>
-        <w:pBdr>
-          <w:top w:val="nil"/>
-          <w:left w:val="nil"/>
-          <w:bottom w:val="nil"/>
-          <w:right w:val="nil"/>
-          <w:between w:val="nil"/>
-        </w:pBdr>
-        <w:spacing w:after="0" w:line="240" w:lineRule="auto"/>
-        <w:rPr>
-          <w:rFonts w:ascii="Times New Roman" w:eastAsia="Times New Roman" w:hAnsi="Times New Roman" w:cs="Times New Roman"/>
-          <w:color w:val="000000"/>
-        </w:rPr>
-      </w:pPr>
-      <w:r>
-        <w:rPr>
-          <w:rFonts w:ascii="Times New Roman" w:eastAsia="Times New Roman" w:hAnsi="Times New Roman" w:cs="Times New Roman"/>
-          <w:color w:val="000000"/>
-          <w:sz w:val="20"/>
-          <w:szCs w:val="20"/>
-        </w:rPr>
-        <w:t>Satoshi Nakamoto, October 31, 2001 Bitcoin: a Peer-to-Peer Electronic Cash System whitepaper</w:t>
-      </w:r>
-      <w:r>
-        <w:rPr>
-          <w:rFonts w:ascii="Times New Roman" w:eastAsia="Times New Roman" w:hAnsi="Times New Roman" w:cs="Times New Roman"/>
-          <w:color w:val="000000"/>
-          <w:sz w:val="20"/>
-          <w:szCs w:val="20"/>
-        </w:rPr>
-        <w:t xml:space="preserve"> </w:t>
-      </w:r>
-      <w:r>
-        <w:rPr>
-          <w:rFonts w:ascii="Times New Roman" w:eastAsia="Times New Roman" w:hAnsi="Times New Roman" w:cs="Times New Roman"/>
-          <w:color w:val="000000"/>
-          <w:sz w:val="20"/>
-          <w:szCs w:val="20"/>
-        </w:rPr>
-        <w:t>(</w:t>
-      </w:r>
-      <w:hyperlink r:id="rId28">
-        <w:r>
-          <w:rPr>
-            <w:rFonts w:ascii="Times New Roman" w:eastAsia="Times New Roman" w:hAnsi="Times New Roman" w:cs="Times New Roman"/>
-            <w:color w:val="0563C1"/>
-            <w:sz w:val="20"/>
-            <w:szCs w:val="20"/>
-            <w:u w:val="single"/>
-          </w:rPr>
-          <w:t>bitcoin.pdf (satoshinakamoto.me)</w:t>
-        </w:r>
-      </w:hyperlink>
-      <w:r>
-        <w:rPr>
-          <w:rFonts w:ascii="Times New Roman" w:eastAsia="Times New Roman" w:hAnsi="Times New Roman" w:cs="Times New Roman"/>
-          <w:color w:val="000000"/>
-          <w:sz w:val="20"/>
-          <w:szCs w:val="20"/>
-        </w:rPr>
-        <w:t>)</w:t>
-      </w:r>
-    </w:p>
-    <w:p>
-      <w:pPr>
-        <w:numPr>
-          <w:ilvl w:val="0"/>
-          <w:numId w:val="2"/>
-        </w:numPr>
-        <w:pBdr>
-          <w:top w:val="nil"/>
-          <w:left w:val="nil"/>
-          <w:bottom w:val="nil"/>
-          <w:right w:val="nil"/>
-          <w:between w:val="nil"/>
-        </w:pBdr>
-        <w:spacing w:after="0" w:line="240" w:lineRule="auto"/>
-        <w:rPr>
-          <w:rFonts w:ascii="Times New Roman" w:eastAsia="Times New Roman" w:hAnsi="Times New Roman" w:cs="Times New Roman"/>
-          <w:color w:val="000000"/>
-          <w:sz w:val="16"/>
-          <w:szCs w:val="16"/>
-        </w:rPr>
-      </w:pPr>
-      <w:r>
-        <w:rPr>
-          <w:rFonts w:ascii="Times New Roman" w:eastAsia="Times New Roman" w:hAnsi="Times New Roman" w:cs="Times New Roman"/>
-          <w:color w:val="000000"/>
-          <w:sz w:val="20"/>
-          <w:szCs w:val="20"/>
-        </w:rPr>
-        <w:t xml:space="preserve">Statista </w:t>
-      </w:r>
-      <w:r>
-        <w:rPr>
-          <w:rFonts w:ascii="Times New Roman" w:eastAsia="Times New Roman" w:hAnsi="Times New Roman" w:cs="Times New Roman"/>
-          <w:color w:val="000000"/>
-          <w:sz w:val="20"/>
-          <w:szCs w:val="20"/>
-        </w:rPr>
-        <w:t>(</w:t>
-      </w:r>
-      <w:hyperlink r:id="rId29" w:history="1">
-        <w:r>
-          <w:rPr>
-            <w:rStyle w:val="Hyperlink"/>
-            <w:sz w:val="20"/>
-            <w:szCs w:val="20"/>
-          </w:rPr>
-          <w:t>https://www.statista.com/statistics/1200477/bitcoin-mining-by-country/</w:t>
-        </w:r>
-      </w:hyperlink>
-      <w:r>
-        <w:rPr>
-          <w:rFonts w:ascii="Times New Roman" w:eastAsia="Times New Roman" w:hAnsi="Times New Roman" w:cs="Times New Roman"/>
-          <w:color w:val="000000"/>
-          <w:sz w:val="20"/>
-          <w:szCs w:val="20"/>
-        </w:rPr>
-        <w:t>)</w:t>
-      </w:r>
-    </w:p>
-    <w:p>
-      <w:pPr>
-        <w:numPr>
-          <w:ilvl w:val="0"/>
-          <w:numId w:val="2"/>
-        </w:numPr>
-        <w:pBdr>
-          <w:top w:val="nil"/>
-          <w:left w:val="nil"/>
-          <w:bottom w:val="nil"/>
-          <w:right w:val="nil"/>
-          <w:between w:val="nil"/>
-        </w:pBdr>
-        <w:spacing w:after="0" w:line="240" w:lineRule="auto"/>
-        <w:rPr>
-          <w:rFonts w:ascii="Times New Roman" w:eastAsia="Times New Roman" w:hAnsi="Times New Roman" w:cs="Times New Roman"/>
-          <w:color w:val="000000"/>
-          <w:sz w:val="16"/>
-          <w:szCs w:val="16"/>
-        </w:rPr>
-      </w:pPr>
-      <w:r>
-        <w:rPr>
-          <w:sz w:val="20"/>
-          <w:szCs w:val="20"/>
-        </w:rPr>
-        <w:t>Wikipedia, October 12, 2021</w:t>
-      </w:r>
-      <w:r>
-        <w:rPr>
-          <w:sz w:val="20"/>
-          <w:szCs w:val="20"/>
-        </w:rPr>
-        <w:t xml:space="preserve"> </w:t>
-      </w:r>
-      <w:r>
-        <w:rPr>
-          <w:sz w:val="16"/>
-          <w:szCs w:val="16"/>
-        </w:rPr>
-        <w:t>(</w:t>
-      </w:r>
-      <w:hyperlink r:id="rId30" w:history="1">
-        <w:r>
-          <w:rPr>
-            <w:rStyle w:val="Hyperlink"/>
-            <w:sz w:val="20"/>
-            <w:szCs w:val="20"/>
-          </w:rPr>
-          <w:t>https://en.wikipedia.org/wiki/Public_key_infrastructure</w:t>
-        </w:r>
-      </w:hyperlink>
-      <w:r>
-        <w:rPr>
-          <w:sz w:val="20"/>
-          <w:szCs w:val="20"/>
-        </w:rPr>
-        <w:t>)</w:t>
-      </w:r>
-    </w:p>
+    <w:bookmarkStart w:id="9" w:name="_Toc85310937" w:displacedByCustomXml="next"/>
+    <w:sdt>
+      <w:sdtPr>
+        <w:id w:val="-1384940169"/>
+        <w:docPartObj>
+          <w:docPartGallery w:val="Bibliographies"/>
+          <w:docPartUnique/>
+        </w:docPartObj>
+      </w:sdtPr>
+      <w:sdtEndPr>
+        <w:rPr>
+          <w:color w:val="auto"/>
+          <w:sz w:val="22"/>
+          <w:szCs w:val="22"/>
+        </w:rPr>
+      </w:sdtEndPr>
+      <w:sdtContent>
+        <w:p>
+          <w:pPr>
+            <w:pStyle w:val="Heading1"/>
+          </w:pPr>
+          <w:r>
+            <w:t>References</w:t>
+          </w:r>
+          <w:bookmarkEnd w:id="9"/>
+        </w:p>
+        <w:sdt>
+          <w:sdtPr>
+            <w:id w:val="-573587230"/>
+            <w:bibliography/>
+          </w:sdtPr>
+          <w:sdtContent>
+            <w:p>
+              <w:pPr>
+                <w:pStyle w:val="Bibliography"/>
+                <w:rPr>
+                  <w:noProof/>
+                  <w:sz w:val="24"/>
+                  <w:szCs w:val="24"/>
+                </w:rPr>
+              </w:pPr>
+              <w:r>
+                <w:fldChar w:fldCharType="begin"/>
+              </w:r>
+              <w:r>
+                <w:instrText xml:space="preserve"> BIBLIOGRAPHY </w:instrText>
+              </w:r>
+              <w:r>
+                <w:fldChar w:fldCharType="separate"/>
+              </w:r>
+              <w:r>
+                <w:rPr>
+                  <w:noProof/>
+                </w:rPr>
+                <w:t xml:space="preserve">Cromwell, B., 2021. </w:t>
+              </w:r>
+              <w:r>
+                <w:rPr>
+                  <w:i/>
+                  <w:iCs/>
+                  <w:noProof/>
+                </w:rPr>
+                <w:t xml:space="preserve">Massive Failures of Internet PKI. </w:t>
+              </w:r>
+              <w:r>
+                <w:rPr>
+                  <w:noProof/>
+                </w:rPr>
+                <w:t xml:space="preserve">[Online] </w:t>
+              </w:r>
+              <w:r>
+                <w:rPr>
+                  <w:noProof/>
+                </w:rPr>
+                <w:br/>
+                <w:t xml:space="preserve">Available at: </w:t>
+              </w:r>
+              <w:r>
+                <w:rPr>
+                  <w:noProof/>
+                  <w:u w:val="single"/>
+                </w:rPr>
+                <w:t>https://cromwell-intl.com/cybersecurity/pki-failures.html</w:t>
+              </w:r>
+              <w:r>
+                <w:rPr>
+                  <w:noProof/>
+                </w:rPr>
+                <w:br/>
+                <w:t>[Accessed 15 10 2021].</w:t>
+              </w:r>
+            </w:p>
+            <w:p>
+              <w:pPr>
+                <w:pStyle w:val="Bibliography"/>
+                <w:rPr>
+                  <w:noProof/>
+                </w:rPr>
+              </w:pPr>
+              <w:r>
+                <w:rPr>
+                  <w:noProof/>
+                </w:rPr>
+                <w:t xml:space="preserve">Fedotov, A., 2019. </w:t>
+              </w:r>
+              <w:r>
+                <w:rPr>
+                  <w:i/>
+                  <w:iCs/>
+                  <w:noProof/>
+                </w:rPr>
+                <w:t xml:space="preserve">Distributed PKI: Development and Use Cases. </w:t>
+              </w:r>
+              <w:r>
+                <w:rPr>
+                  <w:noProof/>
+                </w:rPr>
+                <w:t xml:space="preserve">[Online] </w:t>
+              </w:r>
+              <w:r>
+                <w:rPr>
+                  <w:noProof/>
+                </w:rPr>
+                <w:br/>
+                <w:t xml:space="preserve">Available at: </w:t>
+              </w:r>
+              <w:r>
+                <w:rPr>
+                  <w:noProof/>
+                  <w:u w:val="single"/>
+                </w:rPr>
+                <w:t>https://hackernoon.com/distributed-pki-development-and-use-cases-a828287a2e67</w:t>
+              </w:r>
+              <w:r>
+                <w:rPr>
+                  <w:noProof/>
+                </w:rPr>
+                <w:br/>
+                <w:t>[Accessed 15 10 2021].</w:t>
+              </w:r>
+            </w:p>
+            <w:p>
+              <w:pPr>
+                <w:pStyle w:val="Bibliography"/>
+                <w:rPr>
+                  <w:noProof/>
+                </w:rPr>
+              </w:pPr>
+              <w:r>
+                <w:rPr>
+                  <w:noProof/>
+                </w:rPr>
+                <w:t xml:space="preserve">Fruhlinger, J., 2020. </w:t>
+              </w:r>
+              <w:r>
+                <w:rPr>
+                  <w:i/>
+                  <w:iCs/>
+                  <w:noProof/>
+                </w:rPr>
+                <w:t xml:space="preserve">What is PKI? And how it secures just about everything online | CSO Online. </w:t>
+              </w:r>
+              <w:r>
+                <w:rPr>
+                  <w:noProof/>
+                </w:rPr>
+                <w:t xml:space="preserve">[Online] </w:t>
+              </w:r>
+              <w:r>
+                <w:rPr>
+                  <w:noProof/>
+                </w:rPr>
+                <w:br/>
+                <w:t xml:space="preserve">Available at: </w:t>
+              </w:r>
+              <w:r>
+                <w:rPr>
+                  <w:noProof/>
+                  <w:u w:val="single"/>
+                </w:rPr>
+                <w:t>https://www.csoonline.com/article/3400836/what-is-pki-and-how-it-secures-just-about-everything-online.html</w:t>
+              </w:r>
+              <w:r>
+                <w:rPr>
+                  <w:noProof/>
+                </w:rPr>
+                <w:br/>
+                <w:t>[Accessed 12 10 2021].</w:t>
+              </w:r>
+            </w:p>
+            <w:p>
+              <w:pPr>
+                <w:pStyle w:val="Bibliography"/>
+                <w:rPr>
+                  <w:noProof/>
+                </w:rPr>
+              </w:pPr>
+              <w:r>
+                <w:rPr>
+                  <w:noProof/>
+                </w:rPr>
+                <w:t xml:space="preserve">Grimes, R. A., 2015. </w:t>
+              </w:r>
+              <w:r>
+                <w:rPr>
+                  <w:i/>
+                  <w:iCs/>
+                  <w:noProof/>
+                </w:rPr>
+                <w:t xml:space="preserve">4 fatal problems with PKI. </w:t>
+              </w:r>
+              <w:r>
+                <w:rPr>
+                  <w:noProof/>
+                </w:rPr>
+                <w:t xml:space="preserve">[Online] </w:t>
+              </w:r>
+              <w:r>
+                <w:rPr>
+                  <w:noProof/>
+                </w:rPr>
+                <w:br/>
+                <w:t xml:space="preserve">Available at: </w:t>
+              </w:r>
+              <w:r>
+                <w:rPr>
+                  <w:noProof/>
+                  <w:u w:val="single"/>
+                </w:rPr>
+                <w:t>https://www.csoonline.com/article/2942072/4-fatal-problems-with-pki.html</w:t>
+              </w:r>
+              <w:r>
+                <w:rPr>
+                  <w:noProof/>
+                </w:rPr>
+                <w:br/>
+                <w:t>[Accessed 15 10 2021].</w:t>
+              </w:r>
+            </w:p>
+            <w:p>
+              <w:pPr>
+                <w:pStyle w:val="Bibliography"/>
+                <w:rPr>
+                  <w:noProof/>
+                </w:rPr>
+              </w:pPr>
+              <w:r>
+                <w:rPr>
+                  <w:noProof/>
+                </w:rPr>
+                <w:t xml:space="preserve">H., T., 2018. </w:t>
+              </w:r>
+              <w:r>
+                <w:rPr>
+                  <w:i/>
+                  <w:iCs/>
+                  <w:noProof/>
+                </w:rPr>
+                <w:t xml:space="preserve">How the Blockchain works. </w:t>
+              </w:r>
+              <w:r>
+                <w:rPr>
+                  <w:noProof/>
+                </w:rPr>
+                <w:t xml:space="preserve">[Online] </w:t>
+              </w:r>
+              <w:r>
+                <w:rPr>
+                  <w:noProof/>
+                </w:rPr>
+                <w:br/>
+                <w:t xml:space="preserve">Available at: </w:t>
+              </w:r>
+              <w:r>
+                <w:rPr>
+                  <w:noProof/>
+                  <w:u w:val="single"/>
+                </w:rPr>
+                <w:t>https://rubygarage.org/blog/how-blockchain-works</w:t>
+              </w:r>
+              <w:r>
+                <w:rPr>
+                  <w:noProof/>
+                </w:rPr>
+                <w:br/>
+                <w:t>[Accessed 15 10 2021].</w:t>
+              </w:r>
+            </w:p>
+            <w:p>
+              <w:pPr>
+                <w:pStyle w:val="Bibliography"/>
+                <w:rPr>
+                  <w:noProof/>
+                </w:rPr>
+              </w:pPr>
+              <w:r>
+                <w:rPr>
+                  <w:noProof/>
+                </w:rPr>
+                <w:t xml:space="preserve">Learn, B., 2020. </w:t>
+              </w:r>
+              <w:r>
+                <w:rPr>
+                  <w:i/>
+                  <w:iCs/>
+                  <w:noProof/>
+                </w:rPr>
+                <w:t xml:space="preserve">Explained: What is proof of Work (PoW) in Blockchain?. </w:t>
+              </w:r>
+              <w:r>
+                <w:rPr>
+                  <w:noProof/>
+                </w:rPr>
+                <w:t xml:space="preserve">[Online] </w:t>
+              </w:r>
+              <w:r>
+                <w:rPr>
+                  <w:noProof/>
+                </w:rPr>
+                <w:br/>
+                <w:t xml:space="preserve">Available at: </w:t>
+              </w:r>
+              <w:r>
+                <w:rPr>
+                  <w:noProof/>
+                  <w:u w:val="single"/>
+                </w:rPr>
+                <w:t>https://learn.bybit.com/blockchain/what-is-proof-of-work-in-blockchain/</w:t>
+              </w:r>
+              <w:r>
+                <w:rPr>
+                  <w:noProof/>
+                </w:rPr>
+                <w:br/>
+                <w:t>[Accessed 15 10 2021].</w:t>
+              </w:r>
+            </w:p>
+            <w:p>
+              <w:pPr>
+                <w:pStyle w:val="Bibliography"/>
+                <w:rPr>
+                  <w:noProof/>
+                </w:rPr>
+              </w:pPr>
+              <w:r>
+                <w:rPr>
+                  <w:noProof/>
+                </w:rPr>
+                <w:t xml:space="preserve">Nakamoto, S., 2008. </w:t>
+              </w:r>
+              <w:r>
+                <w:rPr>
+                  <w:i/>
+                  <w:iCs/>
+                  <w:noProof/>
+                </w:rPr>
+                <w:t xml:space="preserve">Bitcoin: A Peer-to-Peer Electronic Cash System. </w:t>
+              </w:r>
+              <w:r>
+                <w:rPr>
+                  <w:noProof/>
+                </w:rPr>
+                <w:t xml:space="preserve">[Online] </w:t>
+              </w:r>
+              <w:r>
+                <w:rPr>
+                  <w:noProof/>
+                </w:rPr>
+                <w:br/>
+                <w:t xml:space="preserve">Available at: </w:t>
+              </w:r>
+              <w:r>
+                <w:rPr>
+                  <w:noProof/>
+                  <w:u w:val="single"/>
+                </w:rPr>
+                <w:t>http://satoshinakamoto.me/bitcoin.pdf</w:t>
+              </w:r>
+              <w:r>
+                <w:rPr>
+                  <w:noProof/>
+                </w:rPr>
+                <w:br/>
+                <w:t>[Accessed 16 10 2021].</w:t>
+              </w:r>
+            </w:p>
+            <w:p>
+              <w:pPr>
+                <w:pStyle w:val="Bibliography"/>
+                <w:rPr>
+                  <w:noProof/>
+                </w:rPr>
+              </w:pPr>
+              <w:r>
+                <w:rPr>
+                  <w:noProof/>
+                </w:rPr>
+                <w:t xml:space="preserve">Nexus, University of Michigan, 2020. </w:t>
+              </w:r>
+              <w:r>
+                <w:rPr>
+                  <w:i/>
+                  <w:iCs/>
+                  <w:noProof/>
+                </w:rPr>
+                <w:t xml:space="preserve">The Next Big Thing: The Top Five Emerging Blockchain Technologies. </w:t>
+              </w:r>
+              <w:r>
+                <w:rPr>
+                  <w:noProof/>
+                </w:rPr>
+                <w:t xml:space="preserve">[Online] </w:t>
+              </w:r>
+              <w:r>
+                <w:rPr>
+                  <w:noProof/>
+                </w:rPr>
+                <w:br/>
+                <w:t xml:space="preserve">Available at: </w:t>
+              </w:r>
+              <w:r>
+                <w:rPr>
+                  <w:noProof/>
+                  <w:u w:val="single"/>
+                </w:rPr>
+                <w:t>https://digitalskills.engin.umich.edu/fintech/top-five-emerging-blockchain-technologies/</w:t>
+              </w:r>
+              <w:r>
+                <w:rPr>
+                  <w:noProof/>
+                </w:rPr>
+                <w:br/>
+                <w:t>[Accessed 16 10 2021].</w:t>
+              </w:r>
+            </w:p>
+            <w:p>
+              <w:pPr>
+                <w:pStyle w:val="Bibliography"/>
+                <w:rPr>
+                  <w:noProof/>
+                </w:rPr>
+              </w:pPr>
+              <w:r>
+                <w:rPr>
+                  <w:noProof/>
+                </w:rPr>
+                <w:t xml:space="preserve">Posey, B., 2005. </w:t>
+              </w:r>
+              <w:r>
+                <w:rPr>
+                  <w:i/>
+                  <w:iCs/>
+                  <w:noProof/>
+                </w:rPr>
+                <w:t xml:space="preserve">A beginner's guide to Public Key Infrastructure. </w:t>
+              </w:r>
+              <w:r>
+                <w:rPr>
+                  <w:noProof/>
+                </w:rPr>
+                <w:t xml:space="preserve">[Online] </w:t>
+              </w:r>
+              <w:r>
+                <w:rPr>
+                  <w:noProof/>
+                </w:rPr>
+                <w:br/>
+                <w:t xml:space="preserve">Available at: </w:t>
+              </w:r>
+              <w:r>
+                <w:rPr>
+                  <w:noProof/>
+                  <w:u w:val="single"/>
+                </w:rPr>
+                <w:t>https://www.techrepublic.com/article/a-beginners-guide-to-public-key-infrastructure/</w:t>
+              </w:r>
+              <w:r>
+                <w:rPr>
+                  <w:noProof/>
+                </w:rPr>
+                <w:br/>
+                <w:t>[Accessed 15 10 2021].</w:t>
+              </w:r>
+            </w:p>
+            <w:p>
+              <w:pPr>
+                <w:pStyle w:val="Bibliography"/>
+                <w:rPr>
+                  <w:noProof/>
+                </w:rPr>
+              </w:pPr>
+              <w:r>
+                <w:rPr>
+                  <w:noProof/>
+                </w:rPr>
+                <w:t xml:space="preserve">Remme, 2020. </w:t>
+              </w:r>
+              <w:r>
+                <w:rPr>
+                  <w:i/>
+                  <w:iCs/>
+                  <w:noProof/>
+                </w:rPr>
+                <w:t xml:space="preserve">How Blockchain addresses Public Key Infrastructure shortcomings. </w:t>
+              </w:r>
+              <w:r>
+                <w:rPr>
+                  <w:noProof/>
+                </w:rPr>
+                <w:t xml:space="preserve">[Online] </w:t>
+              </w:r>
+              <w:r>
+                <w:rPr>
+                  <w:noProof/>
+                </w:rPr>
+                <w:br/>
+                <w:t xml:space="preserve">Available at: </w:t>
+              </w:r>
+              <w:r>
+                <w:rPr>
+                  <w:noProof/>
+                  <w:u w:val="single"/>
+                </w:rPr>
+                <w:t>https://remme.io/blog/how-blockchain-addresses-public-key-infrastructure-shortcomings</w:t>
+              </w:r>
+              <w:r>
+                <w:rPr>
+                  <w:noProof/>
+                </w:rPr>
+                <w:br/>
+                <w:t>[Accessed 15 10 2021].</w:t>
+              </w:r>
+            </w:p>
+            <w:p>
+              <w:pPr>
+                <w:pStyle w:val="Bibliography"/>
+                <w:rPr>
+                  <w:noProof/>
+                </w:rPr>
+              </w:pPr>
+              <w:r>
+                <w:rPr>
+                  <w:noProof/>
+                </w:rPr>
+                <w:t xml:space="preserve">Statista, 2021. </w:t>
+              </w:r>
+              <w:r>
+                <w:rPr>
+                  <w:i/>
+                  <w:iCs/>
+                  <w:noProof/>
+                </w:rPr>
+                <w:t xml:space="preserve">Distribution of Bitcoin mining hashrate from September 2019 to April 2021, by country. </w:t>
+              </w:r>
+              <w:r>
+                <w:rPr>
+                  <w:noProof/>
+                </w:rPr>
+                <w:t xml:space="preserve">[Online] </w:t>
+              </w:r>
+              <w:r>
+                <w:rPr>
+                  <w:noProof/>
+                </w:rPr>
+                <w:br/>
+                <w:t xml:space="preserve">Available at: </w:t>
+              </w:r>
+              <w:r>
+                <w:rPr>
+                  <w:noProof/>
+                  <w:u w:val="single"/>
+                </w:rPr>
+                <w:t>https://www.statista.com/statistics/1200477/bitcoin-mining-by-country/</w:t>
+              </w:r>
+              <w:r>
+                <w:rPr>
+                  <w:noProof/>
+                </w:rPr>
+                <w:br/>
+                <w:t>[Accessed 15 10 2021].</w:t>
+              </w:r>
+            </w:p>
+            <w:p>
+              <w:pPr>
+                <w:pStyle w:val="Bibliography"/>
+                <w:rPr>
+                  <w:noProof/>
+                </w:rPr>
+              </w:pPr>
+              <w:r>
+                <w:rPr>
+                  <w:noProof/>
+                </w:rPr>
+                <w:t xml:space="preserve">Token Metrics, 2021. </w:t>
+              </w:r>
+              <w:r>
+                <w:rPr>
+                  <w:i/>
+                  <w:iCs/>
+                  <w:noProof/>
+                </w:rPr>
+                <w:t xml:space="preserve">Intro to Blockchain and Cryptocurrencies | An Ultimate Guide. </w:t>
+              </w:r>
+              <w:r>
+                <w:rPr>
+                  <w:noProof/>
+                </w:rPr>
+                <w:t xml:space="preserve">[Online] </w:t>
+              </w:r>
+              <w:r>
+                <w:rPr>
+                  <w:noProof/>
+                </w:rPr>
+                <w:br/>
+                <w:t xml:space="preserve">Available at: </w:t>
+              </w:r>
+              <w:r>
+                <w:rPr>
+                  <w:noProof/>
+                  <w:u w:val="single"/>
+                </w:rPr>
+                <w:t>https://blog.tokenmetrics.com/intro-to-blockchain-and-cryptocurrencies/</w:t>
+              </w:r>
+              <w:r>
+                <w:rPr>
+                  <w:noProof/>
+                </w:rPr>
+                <w:br/>
+                <w:t>[Accessed 15 10 2021].</w:t>
+              </w:r>
+            </w:p>
+            <w:p>
+              <w:pPr>
+                <w:pStyle w:val="Bibliography"/>
+                <w:rPr>
+                  <w:noProof/>
+                </w:rPr>
+              </w:pPr>
+              <w:r>
+                <w:rPr>
+                  <w:noProof/>
+                </w:rPr>
+                <w:lastRenderedPageBreak/>
+                <w:t xml:space="preserve">Yang, D. H., 2021. </w:t>
+              </w:r>
+              <w:r>
+                <w:rPr>
+                  <w:i/>
+                  <w:iCs/>
+                  <w:noProof/>
+                </w:rPr>
+                <w:t xml:space="preserve">PKI Tutorials - Herong's Tutorial Examples. </w:t>
+              </w:r>
+              <w:r>
+                <w:rPr>
+                  <w:noProof/>
+                </w:rPr>
+                <w:t xml:space="preserve">[Online] </w:t>
+              </w:r>
+              <w:r>
+                <w:rPr>
+                  <w:noProof/>
+                </w:rPr>
+                <w:br/>
+                <w:t xml:space="preserve">Available at: </w:t>
+              </w:r>
+              <w:r>
+                <w:rPr>
+                  <w:noProof/>
+                  <w:u w:val="single"/>
+                </w:rPr>
+                <w:t>https://www.herongyang.com/PKI/Introduction-What-Is-PKI-Public-Key-Infrastructure.html</w:t>
+              </w:r>
+              <w:r>
+                <w:rPr>
+                  <w:noProof/>
+                </w:rPr>
+                <w:br/>
+                <w:t>[Accessed 15 10 2021].</w:t>
+              </w:r>
+            </w:p>
+            <w:p>
+              <w:r>
+                <w:rPr>
+                  <w:b/>
+                  <w:bCs/>
+                  <w:noProof/>
+                </w:rPr>
+                <w:fldChar w:fldCharType="end"/>
+              </w:r>
+            </w:p>
+          </w:sdtContent>
+        </w:sdt>
+      </w:sdtContent>
+    </w:sdt>
     <w:sectPr>
-      <w:headerReference w:type="default" r:id="rId31"/>
-      <w:footerReference w:type="default" r:id="rId32"/>
+      <w:headerReference w:type="default" r:id="rId15"/>
+      <w:footerReference w:type="default" r:id="rId16"/>
       <w:pgSz w:w="11906" w:h="16838"/>
       <w:pgMar w:top="1418" w:right="851" w:bottom="1418" w:left="851" w:header="709" w:footer="709" w:gutter="0"/>
       <w:pgNumType w:start="0"/>
@@ -4200,6 +5078,31 @@
       <w:r>
         <w:continuationSeparator/>
       </w:r>
+    </w:p>
+  </w:endnote>
+  <w:endnote w:id="1">
+    <w:p>
+      <w:pPr>
+        <w:pBdr>
+          <w:top w:val="nil"/>
+          <w:left w:val="nil"/>
+          <w:bottom w:val="nil"/>
+          <w:right w:val="nil"/>
+          <w:between w:val="nil"/>
+        </w:pBdr>
+        <w:spacing w:line="240" w:lineRule="auto"/>
+        <w:rPr>
+          <w:rFonts w:ascii="Times New Roman" w:eastAsia="Times New Roman" w:hAnsi="Times New Roman" w:cs="Times New Roman"/>
+          <w:color w:val="000000"/>
+          <w:sz w:val="20"/>
+          <w:szCs w:val="20"/>
+        </w:rPr>
+      </w:pPr>
+    </w:p>
+    <w:p>
+      <w:pPr>
+        <w:pStyle w:val="EndnoteText"/>
+      </w:pPr>
     </w:p>
   </w:endnote>
 </w:endnotes>
@@ -5032,11 +5935,13 @@
   <w:style w:type="paragraph" w:default="1" w:styleId="Normal">
     <w:name w:val="Normal"/>
     <w:qFormat/>
+    <w:rsid w:val="00E57C49"/>
   </w:style>
   <w:style w:type="paragraph" w:styleId="Heading1">
     <w:name w:val="heading 1"/>
     <w:basedOn w:val="Normal"/>
     <w:next w:val="Normal"/>
+    <w:link w:val="Heading1Char"/>
     <w:uiPriority w:val="9"/>
     <w:qFormat/>
     <w:pPr>
@@ -5281,6 +6186,104 @@
       <w:color w:val="800080" w:themeColor="followedHyperlink"/>
       <w:u w:val="single"/>
     </w:rPr>
+  </w:style>
+  <w:style w:type="paragraph" w:styleId="FootnoteText">
+    <w:name w:val="footnote text"/>
+    <w:basedOn w:val="Normal"/>
+    <w:link w:val="FootnoteTextChar"/>
+    <w:uiPriority w:val="99"/>
+    <w:semiHidden/>
+    <w:unhideWhenUsed/>
+    <w:rsid w:val="00E57C49"/>
+    <w:pPr>
+      <w:spacing w:after="0" w:line="240" w:lineRule="auto"/>
+    </w:pPr>
+    <w:rPr>
+      <w:sz w:val="20"/>
+      <w:szCs w:val="20"/>
+    </w:rPr>
+  </w:style>
+  <w:style w:type="character" w:customStyle="1" w:styleId="FootnoteTextChar">
+    <w:name w:val="Footnote Text Char"/>
+    <w:basedOn w:val="DefaultParagraphFont"/>
+    <w:link w:val="FootnoteText"/>
+    <w:uiPriority w:val="99"/>
+    <w:semiHidden/>
+    <w:rsid w:val="00E57C49"/>
+    <w:rPr>
+      <w:sz w:val="20"/>
+      <w:szCs w:val="20"/>
+    </w:rPr>
+  </w:style>
+  <w:style w:type="character" w:styleId="FootnoteReference">
+    <w:name w:val="footnote reference"/>
+    <w:basedOn w:val="DefaultParagraphFont"/>
+    <w:uiPriority w:val="99"/>
+    <w:semiHidden/>
+    <w:unhideWhenUsed/>
+    <w:rsid w:val="00E57C49"/>
+    <w:rPr>
+      <w:vertAlign w:val="superscript"/>
+    </w:rPr>
+  </w:style>
+  <w:style w:type="paragraph" w:styleId="EndnoteText">
+    <w:name w:val="endnote text"/>
+    <w:basedOn w:val="Normal"/>
+    <w:link w:val="EndnoteTextChar"/>
+    <w:uiPriority w:val="99"/>
+    <w:semiHidden/>
+    <w:unhideWhenUsed/>
+    <w:rsid w:val="00E57C49"/>
+    <w:pPr>
+      <w:spacing w:after="0" w:line="240" w:lineRule="auto"/>
+    </w:pPr>
+    <w:rPr>
+      <w:sz w:val="20"/>
+      <w:szCs w:val="20"/>
+    </w:rPr>
+  </w:style>
+  <w:style w:type="character" w:customStyle="1" w:styleId="EndnoteTextChar">
+    <w:name w:val="Endnote Text Char"/>
+    <w:basedOn w:val="DefaultParagraphFont"/>
+    <w:link w:val="EndnoteText"/>
+    <w:uiPriority w:val="99"/>
+    <w:semiHidden/>
+    <w:rsid w:val="00E57C49"/>
+    <w:rPr>
+      <w:sz w:val="20"/>
+      <w:szCs w:val="20"/>
+    </w:rPr>
+  </w:style>
+  <w:style w:type="character" w:styleId="EndnoteReference">
+    <w:name w:val="endnote reference"/>
+    <w:basedOn w:val="DefaultParagraphFont"/>
+    <w:uiPriority w:val="99"/>
+    <w:semiHidden/>
+    <w:unhideWhenUsed/>
+    <w:rsid w:val="00E57C49"/>
+    <w:rPr>
+      <w:vertAlign w:val="superscript"/>
+    </w:rPr>
+  </w:style>
+  <w:style w:type="character" w:customStyle="1" w:styleId="Heading1Char">
+    <w:name w:val="Heading 1 Char"/>
+    <w:basedOn w:val="DefaultParagraphFont"/>
+    <w:link w:val="Heading1"/>
+    <w:uiPriority w:val="9"/>
+    <w:rsid w:val="00E57C49"/>
+    <w:rPr>
+      <w:color w:val="2F5496"/>
+      <w:sz w:val="32"/>
+      <w:szCs w:val="32"/>
+    </w:rPr>
+  </w:style>
+  <w:style w:type="paragraph" w:styleId="Bibliography">
+    <w:name w:val="Bibliography"/>
+    <w:basedOn w:val="Normal"/>
+    <w:next w:val="Normal"/>
+    <w:uiPriority w:val="37"/>
+    <w:unhideWhenUsed/>
+    <w:rsid w:val="004F143C"/>
   </w:style>
 </w:styles>
 </file>
@@ -5606,11 +6609,280 @@
 </file>
 
 <file path=customXml/item1.xml><?xml version="1.0" encoding="utf-8"?>
-<b:Sources xmlns:b="http://schemas.openxmlformats.org/officeDocument/2006/bibliography" xmlns="http://schemas.openxmlformats.org/officeDocument/2006/bibliography" SelectedStyle="\HarvardAnglia2008OfficeOnline.xsl" StyleName="Harvard - Anglia" Version="2008"/>
+<b:Sources xmlns:b="http://schemas.openxmlformats.org/officeDocument/2006/bibliography" xmlns="http://schemas.openxmlformats.org/officeDocument/2006/bibliography" SelectedStyle="\HarvardAnglia2008OfficeOnline.xsl" StyleName="Harvard - Anglia" Version="2008">
+  <b:Source>
+    <b:Tag>Bri</b:Tag>
+    <b:SourceType>InternetSite</b:SourceType>
+    <b:Guid>{2EA0C47C-969A-42DD-801C-2079DC9FE131}</b:Guid>
+    <b:Author>
+      <b:Author>
+        <b:NameList>
+          <b:Person>
+            <b:Last>Posey</b:Last>
+            <b:First>Brien</b:First>
+          </b:Person>
+        </b:NameList>
+      </b:Author>
+    </b:Author>
+    <b:Title>A beginner's guide to Public Key Infrastructure</b:Title>
+    <b:Year>2005</b:Year>
+    <b:YearAccessed>2021</b:YearAccessed>
+    <b:MonthAccessed>10</b:MonthAccessed>
+    <b:DayAccessed>15</b:DayAccessed>
+    <b:URL>https://www.techrepublic.com/article/a-beginners-guide-to-public-key-infrastructure/</b:URL>
+    <b:RefOrder>1</b:RefOrder>
+  </b:Source>
+  <b:Source>
+    <b:Tag>DrH21</b:Tag>
+    <b:SourceType>InternetSite</b:SourceType>
+    <b:Guid>{4D3BAD66-F8A0-4F86-B045-7B94408BDC6B}</b:Guid>
+    <b:Author>
+      <b:Author>
+        <b:NameList>
+          <b:Person>
+            <b:Last>Yang</b:Last>
+            <b:First>Dr.</b:First>
+            <b:Middle>Herong</b:Middle>
+          </b:Person>
+        </b:NameList>
+      </b:Author>
+    </b:Author>
+    <b:Title>PKI Tutorials - Herong's Tutorial Examples</b:Title>
+    <b:Year>2021</b:Year>
+    <b:YearAccessed>2021</b:YearAccessed>
+    <b:MonthAccessed>10</b:MonthAccessed>
+    <b:DayAccessed>15</b:DayAccessed>
+    <b:URL>https://www.herongyang.com/PKI/Introduction-What-Is-PKI-Public-Key-Infrastructure.html</b:URL>
+    <b:RefOrder>3</b:RefOrder>
+  </b:Source>
+  <b:Source>
+    <b:Tag>Jos20</b:Tag>
+    <b:SourceType>InternetSite</b:SourceType>
+    <b:Guid>{EF65209C-47E9-489F-8F7E-145F35022FD6}</b:Guid>
+    <b:Author>
+      <b:Author>
+        <b:NameList>
+          <b:Person>
+            <b:Last>Fruhlinger</b:Last>
+            <b:First>Josh</b:First>
+          </b:Person>
+        </b:NameList>
+      </b:Author>
+    </b:Author>
+    <b:Title>What is PKI? And how it secures just about everything online | CSO Online</b:Title>
+    <b:Year>2020</b:Year>
+    <b:YearAccessed>2021</b:YearAccessed>
+    <b:MonthAccessed>10</b:MonthAccessed>
+    <b:DayAccessed>12</b:DayAccessed>
+    <b:URL>https://www.csoonline.com/article/3400836/what-is-pki-and-how-it-secures-just-about-everything-online.html</b:URL>
+    <b:RefOrder>2</b:RefOrder>
+  </b:Source>
+  <b:Source>
+    <b:Tag>Bob21</b:Tag>
+    <b:SourceType>InternetSite</b:SourceType>
+    <b:Guid>{EFF48FB4-DB1F-4D09-9025-740C268E57CB}</b:Guid>
+    <b:Author>
+      <b:Author>
+        <b:NameList>
+          <b:Person>
+            <b:Last>Cromwell</b:Last>
+            <b:First>Bob</b:First>
+          </b:Person>
+        </b:NameList>
+      </b:Author>
+    </b:Author>
+    <b:Title>Massive Failures of Internet PKI</b:Title>
+    <b:Year>2021</b:Year>
+    <b:YearAccessed>2021</b:YearAccessed>
+    <b:MonthAccessed>10</b:MonthAccessed>
+    <b:DayAccessed>15</b:DayAccessed>
+    <b:URL>https://cromwell-intl.com/cybersecurity/pki-failures.html</b:URL>
+    <b:RefOrder>5</b:RefOrder>
+  </b:Source>
+  <b:Source>
+    <b:Tag>Rog15</b:Tag>
+    <b:SourceType>InternetSite</b:SourceType>
+    <b:Guid>{03438703-6BA8-4126-BF38-895B147F8627}</b:Guid>
+    <b:Author>
+      <b:Author>
+        <b:NameList>
+          <b:Person>
+            <b:Last>Grimes</b:Last>
+            <b:First>Roger</b:First>
+            <b:Middle>A.</b:Middle>
+          </b:Person>
+        </b:NameList>
+      </b:Author>
+    </b:Author>
+    <b:Title>4 fatal problems with PKI</b:Title>
+    <b:Year>2015</b:Year>
+    <b:YearAccessed>2021</b:YearAccessed>
+    <b:MonthAccessed>10</b:MonthAccessed>
+    <b:DayAccessed>15</b:DayAccessed>
+    <b:URL>https://www.csoonline.com/article/2942072/4-fatal-problems-with-pki.html</b:URL>
+    <b:RefOrder>4</b:RefOrder>
+  </b:Source>
+  <b:Source>
+    <b:Tag>Tan18</b:Tag>
+    <b:SourceType>InternetSite</b:SourceType>
+    <b:Guid>{2C8EF327-B2EB-442D-A1CD-6754F5C21F25}</b:Guid>
+    <b:Author>
+      <b:Author>
+        <b:NameList>
+          <b:Person>
+            <b:Last>H.</b:Last>
+            <b:First>Tania</b:First>
+          </b:Person>
+        </b:NameList>
+      </b:Author>
+    </b:Author>
+    <b:Title>How the Blockchain works</b:Title>
+    <b:Year>2018</b:Year>
+    <b:YearAccessed>2021</b:YearAccessed>
+    <b:MonthAccessed>10</b:MonthAccessed>
+    <b:DayAccessed>15</b:DayAccessed>
+    <b:URL>https://rubygarage.org/blog/how-blockchain-works</b:URL>
+    <b:RefOrder>6</b:RefOrder>
+  </b:Source>
+  <b:Source>
+    <b:Tag>Tok21</b:Tag>
+    <b:SourceType>InternetSite</b:SourceType>
+    <b:Guid>{E88B773B-F7CC-416E-B5FB-A449B2BB194C}</b:Guid>
+    <b:Author>
+      <b:Author>
+        <b:Corporate>Token Metrics</b:Corporate>
+      </b:Author>
+    </b:Author>
+    <b:Title>Intro to Blockchain and Cryptocurrencies | An Ultimate Guide</b:Title>
+    <b:Year>2021</b:Year>
+    <b:YearAccessed>2021</b:YearAccessed>
+    <b:MonthAccessed>10</b:MonthAccessed>
+    <b:DayAccessed>15</b:DayAccessed>
+    <b:URL>https://blog.tokenmetrics.com/intro-to-blockchain-and-cryptocurrencies/</b:URL>
+    <b:RefOrder>7</b:RefOrder>
+  </b:Source>
+  <b:Source>
+    <b:Tag>Byb20</b:Tag>
+    <b:SourceType>InternetSite</b:SourceType>
+    <b:Guid>{D958992E-1DF9-4A1A-8ACC-38A8E4B12A42}</b:Guid>
+    <b:Author>
+      <b:Author>
+        <b:NameList>
+          <b:Person>
+            <b:Last>Learn</b:Last>
+            <b:First>Bybit</b:First>
+          </b:Person>
+        </b:NameList>
+      </b:Author>
+    </b:Author>
+    <b:Title>Explained: What is proof of Work (PoW) in Blockchain?</b:Title>
+    <b:Year>2020</b:Year>
+    <b:YearAccessed>2021</b:YearAccessed>
+    <b:MonthAccessed>10</b:MonthAccessed>
+    <b:DayAccessed>15</b:DayAccessed>
+    <b:URL>https://learn.bybit.com/blockchain/what-is-proof-of-work-in-blockchain/</b:URL>
+    <b:RefOrder>8</b:RefOrder>
+  </b:Source>
+  <b:Source>
+    <b:Tag>Nex20</b:Tag>
+    <b:SourceType>InternetSite</b:SourceType>
+    <b:Guid>{2F8D695E-8FAB-4384-8337-6F92D857B60A}</b:Guid>
+    <b:Author>
+      <b:Author>
+        <b:Corporate>Nexus, University of Michigan</b:Corporate>
+      </b:Author>
+    </b:Author>
+    <b:Title>The Next Big Thing: The Top Five Emerging Blockchain Technologies</b:Title>
+    <b:Year>2020</b:Year>
+    <b:YearAccessed>2021</b:YearAccessed>
+    <b:MonthAccessed>10</b:MonthAccessed>
+    <b:DayAccessed>16</b:DayAccessed>
+    <b:URL>https://digitalskills.engin.umich.edu/fintech/top-five-emerging-blockchain-technologies/</b:URL>
+    <b:RefOrder>9</b:RefOrder>
+  </b:Source>
+  <b:Source>
+    <b:Tag>And19</b:Tag>
+    <b:SourceType>InternetSite</b:SourceType>
+    <b:Guid>{D03A1F9A-B6CA-4731-AD7D-D394020EB3CE}</b:Guid>
+    <b:Author>
+      <b:Author>
+        <b:NameList>
+          <b:Person>
+            <b:Last>Fedotov</b:Last>
+            <b:First>Andrii</b:First>
+          </b:Person>
+        </b:NameList>
+      </b:Author>
+    </b:Author>
+    <b:Title>Distributed PKI: Development and Use Cases</b:Title>
+    <b:Year>2019</b:Year>
+    <b:YearAccessed>2021</b:YearAccessed>
+    <b:MonthAccessed>10</b:MonthAccessed>
+    <b:DayAccessed>15</b:DayAccessed>
+    <b:URL>https://hackernoon.com/distributed-pki-development-and-use-cases-a828287a2e67</b:URL>
+    <b:RefOrder>11</b:RefOrder>
+  </b:Source>
+  <b:Source>
+    <b:Tag>Rem20</b:Tag>
+    <b:SourceType>InternetSite</b:SourceType>
+    <b:Guid>{8E138825-0A18-41E3-8AD3-479712B35A03}</b:Guid>
+    <b:Author>
+      <b:Author>
+        <b:Corporate>Remme</b:Corporate>
+      </b:Author>
+    </b:Author>
+    <b:Title>How Blockchain addresses Public Key Infrastructure shortcomings</b:Title>
+    <b:Year>2020</b:Year>
+    <b:YearAccessed>2021</b:YearAccessed>
+    <b:MonthAccessed>10</b:MonthAccessed>
+    <b:DayAccessed>15</b:DayAccessed>
+    <b:URL>https://remme.io/blog/how-blockchain-addresses-public-key-infrastructure-shortcomings</b:URL>
+    <b:RefOrder>12</b:RefOrder>
+  </b:Source>
+  <b:Source>
+    <b:Tag>Sat08</b:Tag>
+    <b:SourceType>InternetSite</b:SourceType>
+    <b:Guid>{42CF2594-9BC5-4FE1-882B-D755D538D3FB}</b:Guid>
+    <b:Title>Bitcoin: A Peer-to-Peer Electronic Cash System</b:Title>
+    <b:Year>2008</b:Year>
+    <b:YearAccessed>2021</b:YearAccessed>
+    <b:MonthAccessed>10</b:MonthAccessed>
+    <b:DayAccessed>16</b:DayAccessed>
+    <b:URL>http://satoshinakamoto.me/bitcoin.pdf</b:URL>
+    <b:Author>
+      <b:Author>
+        <b:NameList>
+          <b:Person>
+            <b:Last>Nakamoto</b:Last>
+            <b:First>Satoshi</b:First>
+          </b:Person>
+        </b:NameList>
+      </b:Author>
+    </b:Author>
+    <b:RefOrder>13</b:RefOrder>
+  </b:Source>
+  <b:Source>
+    <b:Tag>Sta21</b:Tag>
+    <b:SourceType>InternetSite</b:SourceType>
+    <b:Guid>{7BFC1097-FC8A-4A8C-A5C6-4EE32FD34E98}</b:Guid>
+    <b:Author>
+      <b:Author>
+        <b:Corporate>Statista</b:Corporate>
+      </b:Author>
+    </b:Author>
+    <b:Title>Distribution of Bitcoin mining hashrate from September 2019 to April 2021, by country</b:Title>
+    <b:Year>2021</b:Year>
+    <b:YearAccessed>2021</b:YearAccessed>
+    <b:MonthAccessed>10</b:MonthAccessed>
+    <b:DayAccessed>15</b:DayAccessed>
+    <b:URL>https://www.statista.com/statistics/1200477/bitcoin-mining-by-country/</b:URL>
+    <b:RefOrder>10</b:RefOrder>
+  </b:Source>
+</b:Sources>
 </file>
 
 <file path=customXml/itemProps1.xml><?xml version="1.0" encoding="utf-8"?>
-<ds:datastoreItem xmlns:ds="http://schemas.openxmlformats.org/officeDocument/2006/customXml" ds:itemID="{35F993D4-DFD7-462D-8FFA-5B85B9955F29}">
+<ds:datastoreItem xmlns:ds="http://schemas.openxmlformats.org/officeDocument/2006/customXml" ds:itemID="{6DD09A4F-CDE2-4B3E-95B2-E6BC946F7766}">
   <ds:schemaRefs>
     <ds:schemaRef ds:uri="http://schemas.openxmlformats.org/officeDocument/2006/bibliography"/>
   </ds:schemaRefs>

</xml_diff>